<commit_message>
Added Updated Business Process
I added the dev team's updated business process flowchart to the
revised PAW.
</commit_message>
<xml_diff>
--- a/SPSWENG_SystemScape_CAI-STADefectsReport_v1.docx
+++ b/SPSWENG_SystemScape_CAI-STADefectsReport_v1.docx
@@ -305,7 +305,7 @@
           <v:shape id="_x0000_i1025" type="#_x0000_t75" style="width:47.25pt;height:47.25pt" o:ole="">
             <v:imagedata r:id="rId7" o:title=""/>
           </v:shape>
-          <o:OLEObject Type="Embed" ProgID="Unknown" ShapeID="_x0000_i1025" DrawAspect="Content" ObjectID="_1484315350" r:id="rId8"/>
+          <o:OLEObject Type="Embed" ProgID="Unknown" ShapeID="_x0000_i1025" DrawAspect="Content" ObjectID="_1484321431" r:id="rId8"/>
         </w:object>
       </w:r>
     </w:p>
@@ -349,6 +349,7 @@
           <w:szCs w:val="24"/>
         </w:rPr>
       </w:pPr>
+      <w:proofErr w:type="spellStart"/>
       <w:r>
         <w:rPr>
           <w:rFonts w:ascii="Verdana" w:hAnsi="Verdana"/>
@@ -357,6 +358,7 @@
         </w:rPr>
         <w:t>SystemScape</w:t>
       </w:r>
+      <w:proofErr w:type="spellEnd"/>
     </w:p>
     <w:p>
       <w:pPr>
@@ -476,8 +478,32 @@
           <w:sz w:val="20"/>
         </w:rPr>
         <w:tab/>
-        <w:t>Quindoza, Rissa</w:t>
       </w:r>
+      <w:proofErr w:type="spellStart"/>
+      <w:r>
+        <w:rPr>
+          <w:rFonts w:ascii="Verdana" w:hAnsi="Verdana"/>
+          <w:sz w:val="20"/>
+        </w:rPr>
+        <w:t>Quindoza</w:t>
+      </w:r>
+      <w:proofErr w:type="spellEnd"/>
+      <w:r>
+        <w:rPr>
+          <w:rFonts w:ascii="Verdana" w:hAnsi="Verdana"/>
+          <w:sz w:val="20"/>
+        </w:rPr>
+        <w:t xml:space="preserve">, </w:t>
+      </w:r>
+      <w:proofErr w:type="spellStart"/>
+      <w:r>
+        <w:rPr>
+          <w:rFonts w:ascii="Verdana" w:hAnsi="Verdana"/>
+          <w:sz w:val="20"/>
+        </w:rPr>
+        <w:t>Rissa</w:t>
+      </w:r>
+      <w:proofErr w:type="spellEnd"/>
     </w:p>
     <w:p>
       <w:pPr>
@@ -522,8 +548,17 @@
           <w:sz w:val="20"/>
         </w:rPr>
         <w:tab/>
-        <w:t>Tan, Shayane</w:t>
+        <w:t xml:space="preserve">Tan, </w:t>
       </w:r>
+      <w:proofErr w:type="spellStart"/>
+      <w:r>
+        <w:rPr>
+          <w:rFonts w:ascii="Verdana" w:hAnsi="Verdana"/>
+          <w:sz w:val="20"/>
+        </w:rPr>
+        <w:t>Shayane</w:t>
+      </w:r>
+      <w:proofErr w:type="spellEnd"/>
     </w:p>
     <w:p>
       <w:pPr>
@@ -568,8 +603,17 @@
           <w:sz w:val="20"/>
         </w:rPr>
         <w:tab/>
-        <w:t>Velez, Gio</w:t>
+        <w:t xml:space="preserve">Velez, </w:t>
       </w:r>
+      <w:proofErr w:type="spellStart"/>
+      <w:r>
+        <w:rPr>
+          <w:rFonts w:ascii="Verdana" w:hAnsi="Verdana"/>
+          <w:sz w:val="20"/>
+        </w:rPr>
+        <w:t>Gio</w:t>
+      </w:r>
+      <w:proofErr w:type="spellEnd"/>
     </w:p>
     <w:p>
       <w:pPr>
@@ -660,7 +704,22 @@
           <w:sz w:val="20"/>
         </w:rPr>
         <w:tab/>
-        <w:t>Uy, Mervin</w:t>
+      </w:r>
+      <w:proofErr w:type="spellStart"/>
+      <w:r>
+        <w:rPr>
+          <w:rFonts w:ascii="Verdana" w:hAnsi="Verdana"/>
+          <w:sz w:val="20"/>
+        </w:rPr>
+        <w:t>Uy</w:t>
+      </w:r>
+      <w:proofErr w:type="spellEnd"/>
+      <w:r>
+        <w:rPr>
+          <w:rFonts w:ascii="Verdana" w:hAnsi="Verdana"/>
+          <w:sz w:val="20"/>
+        </w:rPr>
+        <w:t>, Mervin</w:t>
       </w:r>
     </w:p>
     <w:p>
@@ -752,7 +811,22 @@
           <w:sz w:val="20"/>
         </w:rPr>
         <w:tab/>
-        <w:t>Coquilla, Bryan</w:t>
+      </w:r>
+      <w:proofErr w:type="spellStart"/>
+      <w:r>
+        <w:rPr>
+          <w:rFonts w:ascii="Verdana" w:hAnsi="Verdana"/>
+          <w:sz w:val="20"/>
+        </w:rPr>
+        <w:t>Coquilla</w:t>
+      </w:r>
+      <w:proofErr w:type="spellEnd"/>
+      <w:r>
+        <w:rPr>
+          <w:rFonts w:ascii="Verdana" w:hAnsi="Verdana"/>
+          <w:sz w:val="20"/>
+        </w:rPr>
+        <w:t>, Bryan</w:t>
       </w:r>
     </w:p>
     <w:p>
@@ -798,7 +872,22 @@
           <w:sz w:val="20"/>
         </w:rPr>
         <w:tab/>
-        <w:t>Salceda, Francesco</w:t>
+      </w:r>
+      <w:proofErr w:type="spellStart"/>
+      <w:r>
+        <w:rPr>
+          <w:rFonts w:ascii="Verdana" w:hAnsi="Verdana"/>
+          <w:sz w:val="20"/>
+        </w:rPr>
+        <w:t>Salceda</w:t>
+      </w:r>
+      <w:proofErr w:type="spellEnd"/>
+      <w:r>
+        <w:rPr>
+          <w:rFonts w:ascii="Verdana" w:hAnsi="Verdana"/>
+          <w:sz w:val="20"/>
+        </w:rPr>
+        <w:t>, Francesco</w:t>
       </w:r>
     </w:p>
     <w:p>
@@ -954,8 +1043,6 @@
           <w:szCs w:val="22"/>
         </w:rPr>
       </w:pPr>
-      <w:bookmarkStart w:id="0" w:name="_GoBack"/>
-      <w:bookmarkEnd w:id="0"/>
     </w:p>
     <w:tbl>
       <w:tblPr>
@@ -1172,13 +1259,23 @@
                 <w:sz w:val="20"/>
               </w:rPr>
             </w:pPr>
-            <w:r>
-              <w:rPr>
-                <w:rFonts w:ascii="Verdana" w:eastAsia="Calibri" w:hAnsi="Verdana" w:cs="Calibri"/>
-                <w:sz w:val="20"/>
-                <w:shd w:val="clear" w:color="auto" w:fill="EFEFEF"/>
-              </w:rPr>
-              <w:t>I  # 1 - 2 are redundant given the pre-condition.</w:t>
+            <w:proofErr w:type="gramStart"/>
+            <w:r>
+              <w:rPr>
+                <w:rFonts w:ascii="Verdana" w:eastAsia="Calibri" w:hAnsi="Verdana" w:cs="Calibri"/>
+                <w:sz w:val="20"/>
+                <w:shd w:val="clear" w:color="auto" w:fill="EFEFEF"/>
+              </w:rPr>
+              <w:t>I  #</w:t>
+            </w:r>
+            <w:proofErr w:type="gramEnd"/>
+            <w:r>
+              <w:rPr>
+                <w:rFonts w:ascii="Verdana" w:eastAsia="Calibri" w:hAnsi="Verdana" w:cs="Calibri"/>
+                <w:sz w:val="20"/>
+                <w:shd w:val="clear" w:color="auto" w:fill="EFEFEF"/>
+              </w:rPr>
+              <w:t xml:space="preserve"> 1 - 2 are redundant given the pre-condition.</w:t>
             </w:r>
           </w:p>
           <w:p>
@@ -1482,63 +1579,117 @@
                 <w:sz w:val="20"/>
                 <w:shd w:val="clear" w:color="auto" w:fill="EFEFEF"/>
               </w:rPr>
-              <w:t>I # 1 - 4 aren’t stated in the same tense as the other interactions in other user stories.</w:t>
-            </w:r>
-          </w:p>
-          <w:p>
-            <w:pPr>
-              <w:rPr>
-                <w:rFonts w:ascii="Verdana" w:hAnsi="Verdana"/>
-                <w:sz w:val="20"/>
-              </w:rPr>
-            </w:pPr>
-          </w:p>
-          <w:p>
-            <w:pPr>
-              <w:rPr>
-                <w:rFonts w:ascii="Verdana" w:hAnsi="Verdana"/>
-                <w:sz w:val="20"/>
-              </w:rPr>
-            </w:pPr>
-            <w:r>
-              <w:rPr>
-                <w:rFonts w:ascii="Verdana" w:eastAsia="Calibri" w:hAnsi="Verdana" w:cs="Calibri"/>
-                <w:sz w:val="20"/>
-                <w:shd w:val="clear" w:color="auto" w:fill="EFEFEF"/>
-              </w:rPr>
-              <w:t>AC # 1 - 2 aren’t stated in the same way as the other acceptance criteria in the other user stories.</w:t>
-            </w:r>
-          </w:p>
-          <w:p>
-            <w:pPr>
-              <w:rPr>
-                <w:rFonts w:ascii="Verdana" w:hAnsi="Verdana"/>
-                <w:sz w:val="20"/>
-              </w:rPr>
-            </w:pPr>
-          </w:p>
-          <w:p>
-            <w:pPr>
-              <w:rPr>
-                <w:rFonts w:ascii="Verdana" w:hAnsi="Verdana"/>
-                <w:sz w:val="20"/>
-              </w:rPr>
-            </w:pPr>
-          </w:p>
-          <w:p>
-            <w:pPr>
-              <w:rPr>
-                <w:rFonts w:ascii="Verdana" w:hAnsi="Verdana"/>
-                <w:sz w:val="20"/>
-              </w:rPr>
-            </w:pPr>
-            <w:r>
-              <w:rPr>
-                <w:rFonts w:ascii="Verdana" w:eastAsia="Calibri" w:hAnsi="Verdana" w:cs="Calibri"/>
-                <w:sz w:val="20"/>
-                <w:shd w:val="clear" w:color="auto" w:fill="EFEFEF"/>
-              </w:rPr>
-              <w:t>AC # 1 - 2 aren’t stated in the same tense as the rest of the document.</w:t>
+              <w:t xml:space="preserve">I # 1 - 4 </w:t>
+            </w:r>
+            <w:proofErr w:type="gramStart"/>
+            <w:r>
+              <w:rPr>
+                <w:rFonts w:ascii="Verdana" w:eastAsia="Calibri" w:hAnsi="Verdana" w:cs="Calibri"/>
+                <w:sz w:val="20"/>
+                <w:shd w:val="clear" w:color="auto" w:fill="EFEFEF"/>
+              </w:rPr>
+              <w:t>aren’t</w:t>
+            </w:r>
+            <w:proofErr w:type="gramEnd"/>
+            <w:r>
+              <w:rPr>
+                <w:rFonts w:ascii="Verdana" w:eastAsia="Calibri" w:hAnsi="Verdana" w:cs="Calibri"/>
+                <w:sz w:val="20"/>
+                <w:shd w:val="clear" w:color="auto" w:fill="EFEFEF"/>
+              </w:rPr>
+              <w:t xml:space="preserve"> stated in the same tense as the other interactions in other user stories.</w:t>
+            </w:r>
+          </w:p>
+          <w:p>
+            <w:pPr>
+              <w:rPr>
+                <w:rFonts w:ascii="Verdana" w:hAnsi="Verdana"/>
+                <w:sz w:val="20"/>
+              </w:rPr>
+            </w:pPr>
+          </w:p>
+          <w:p>
+            <w:pPr>
+              <w:rPr>
+                <w:rFonts w:ascii="Verdana" w:hAnsi="Verdana"/>
+                <w:sz w:val="20"/>
+              </w:rPr>
+            </w:pPr>
+            <w:r>
+              <w:rPr>
+                <w:rFonts w:ascii="Verdana" w:eastAsia="Calibri" w:hAnsi="Verdana" w:cs="Calibri"/>
+                <w:sz w:val="20"/>
+                <w:shd w:val="clear" w:color="auto" w:fill="EFEFEF"/>
+              </w:rPr>
+              <w:t xml:space="preserve">AC # 1 - 2 </w:t>
+            </w:r>
+            <w:proofErr w:type="gramStart"/>
+            <w:r>
+              <w:rPr>
+                <w:rFonts w:ascii="Verdana" w:eastAsia="Calibri" w:hAnsi="Verdana" w:cs="Calibri"/>
+                <w:sz w:val="20"/>
+                <w:shd w:val="clear" w:color="auto" w:fill="EFEFEF"/>
+              </w:rPr>
+              <w:t>aren’t</w:t>
+            </w:r>
+            <w:proofErr w:type="gramEnd"/>
+            <w:r>
+              <w:rPr>
+                <w:rFonts w:ascii="Verdana" w:eastAsia="Calibri" w:hAnsi="Verdana" w:cs="Calibri"/>
+                <w:sz w:val="20"/>
+                <w:shd w:val="clear" w:color="auto" w:fill="EFEFEF"/>
+              </w:rPr>
+              <w:t xml:space="preserve"> stated in the same way as the other acceptance criteria in the other user stories.</w:t>
+            </w:r>
+          </w:p>
+          <w:p>
+            <w:pPr>
+              <w:rPr>
+                <w:rFonts w:ascii="Verdana" w:hAnsi="Verdana"/>
+                <w:sz w:val="20"/>
+              </w:rPr>
+            </w:pPr>
+          </w:p>
+          <w:p>
+            <w:pPr>
+              <w:rPr>
+                <w:rFonts w:ascii="Verdana" w:hAnsi="Verdana"/>
+                <w:sz w:val="20"/>
+              </w:rPr>
+            </w:pPr>
+          </w:p>
+          <w:p>
+            <w:pPr>
+              <w:rPr>
+                <w:rFonts w:ascii="Verdana" w:hAnsi="Verdana"/>
+                <w:sz w:val="20"/>
+              </w:rPr>
+            </w:pPr>
+            <w:r>
+              <w:rPr>
+                <w:rFonts w:ascii="Verdana" w:eastAsia="Calibri" w:hAnsi="Verdana" w:cs="Calibri"/>
+                <w:sz w:val="20"/>
+                <w:shd w:val="clear" w:color="auto" w:fill="EFEFEF"/>
+              </w:rPr>
+              <w:t xml:space="preserve">AC # 1 - 2 </w:t>
+            </w:r>
+            <w:proofErr w:type="gramStart"/>
+            <w:r>
+              <w:rPr>
+                <w:rFonts w:ascii="Verdana" w:eastAsia="Calibri" w:hAnsi="Verdana" w:cs="Calibri"/>
+                <w:sz w:val="20"/>
+                <w:shd w:val="clear" w:color="auto" w:fill="EFEFEF"/>
+              </w:rPr>
+              <w:t>aren’t</w:t>
+            </w:r>
+            <w:proofErr w:type="gramEnd"/>
+            <w:r>
+              <w:rPr>
+                <w:rFonts w:ascii="Verdana" w:eastAsia="Calibri" w:hAnsi="Verdana" w:cs="Calibri"/>
+                <w:sz w:val="20"/>
+                <w:shd w:val="clear" w:color="auto" w:fill="EFEFEF"/>
+              </w:rPr>
+              <w:t xml:space="preserve"> stated in the same tense as the rest of the document.</w:t>
             </w:r>
           </w:p>
           <w:p>
@@ -1965,103 +2116,157 @@
                 <w:sz w:val="20"/>
                 <w:shd w:val="clear" w:color="auto" w:fill="EFEFEF"/>
               </w:rPr>
-              <w:t>I # 3 is stated in a way that is redundant and difficult to understand.</w:t>
-            </w:r>
-          </w:p>
-          <w:p>
-            <w:pPr>
-              <w:rPr>
-                <w:rFonts w:ascii="Verdana" w:hAnsi="Verdana"/>
-                <w:sz w:val="20"/>
-              </w:rPr>
-            </w:pPr>
-          </w:p>
-          <w:p>
-            <w:pPr>
-              <w:rPr>
-                <w:rFonts w:ascii="Verdana" w:hAnsi="Verdana"/>
-                <w:sz w:val="20"/>
-              </w:rPr>
-            </w:pPr>
-          </w:p>
-          <w:p>
-            <w:pPr>
-              <w:rPr>
-                <w:rFonts w:ascii="Verdana" w:hAnsi="Verdana"/>
-                <w:sz w:val="20"/>
-              </w:rPr>
-            </w:pPr>
-          </w:p>
-          <w:p>
-            <w:pPr>
-              <w:rPr>
-                <w:rFonts w:ascii="Verdana" w:hAnsi="Verdana"/>
-                <w:sz w:val="20"/>
-              </w:rPr>
-            </w:pPr>
-          </w:p>
-          <w:p>
-            <w:pPr>
-              <w:rPr>
-                <w:rFonts w:ascii="Verdana" w:hAnsi="Verdana"/>
-                <w:sz w:val="20"/>
-              </w:rPr>
-            </w:pPr>
-          </w:p>
-          <w:p>
-            <w:pPr>
-              <w:rPr>
-                <w:rFonts w:ascii="Verdana" w:hAnsi="Verdana"/>
-                <w:sz w:val="20"/>
-              </w:rPr>
-            </w:pPr>
-          </w:p>
-          <w:p>
-            <w:pPr>
-              <w:rPr>
-                <w:rFonts w:ascii="Verdana" w:hAnsi="Verdana"/>
-                <w:sz w:val="20"/>
-              </w:rPr>
-            </w:pPr>
-            <w:r>
-              <w:rPr>
-                <w:rFonts w:ascii="Verdana" w:eastAsia="Calibri" w:hAnsi="Verdana" w:cs="Calibri"/>
-                <w:sz w:val="20"/>
-                <w:shd w:val="clear" w:color="auto" w:fill="EFEFEF"/>
-              </w:rPr>
-              <w:t>AC # 1 - 2 aren’t stated in the same way as the other acceptance criteria in the other user stories.</w:t>
-            </w:r>
-          </w:p>
-          <w:p>
-            <w:pPr>
-              <w:rPr>
-                <w:rFonts w:ascii="Verdana" w:hAnsi="Verdana"/>
-                <w:sz w:val="20"/>
-              </w:rPr>
-            </w:pPr>
-          </w:p>
-          <w:p>
-            <w:pPr>
-              <w:rPr>
-                <w:rFonts w:ascii="Verdana" w:hAnsi="Verdana"/>
-                <w:sz w:val="20"/>
-              </w:rPr>
-            </w:pPr>
-          </w:p>
-          <w:p>
-            <w:pPr>
-              <w:rPr>
-                <w:rFonts w:ascii="Verdana" w:hAnsi="Verdana"/>
-                <w:sz w:val="20"/>
-              </w:rPr>
-            </w:pPr>
-            <w:r>
-              <w:rPr>
-                <w:rFonts w:ascii="Verdana" w:eastAsia="Calibri" w:hAnsi="Verdana" w:cs="Calibri"/>
-                <w:sz w:val="20"/>
-                <w:shd w:val="clear" w:color="auto" w:fill="EFEFEF"/>
-              </w:rPr>
-              <w:t>AC # 1 - 2 aren’t stated in the same tense as the rest of the document.</w:t>
+              <w:t xml:space="preserve">I # 3 </w:t>
+            </w:r>
+            <w:proofErr w:type="gramStart"/>
+            <w:r>
+              <w:rPr>
+                <w:rFonts w:ascii="Verdana" w:eastAsia="Calibri" w:hAnsi="Verdana" w:cs="Calibri"/>
+                <w:sz w:val="20"/>
+                <w:shd w:val="clear" w:color="auto" w:fill="EFEFEF"/>
+              </w:rPr>
+              <w:t>is</w:t>
+            </w:r>
+            <w:proofErr w:type="gramEnd"/>
+            <w:r>
+              <w:rPr>
+                <w:rFonts w:ascii="Verdana" w:eastAsia="Calibri" w:hAnsi="Verdana" w:cs="Calibri"/>
+                <w:sz w:val="20"/>
+                <w:shd w:val="clear" w:color="auto" w:fill="EFEFEF"/>
+              </w:rPr>
+              <w:t xml:space="preserve"> stated in a way that is redundant and difficult to understand.</w:t>
+            </w:r>
+          </w:p>
+          <w:p>
+            <w:pPr>
+              <w:rPr>
+                <w:rFonts w:ascii="Verdana" w:hAnsi="Verdana"/>
+                <w:sz w:val="20"/>
+              </w:rPr>
+            </w:pPr>
+          </w:p>
+          <w:p>
+            <w:pPr>
+              <w:rPr>
+                <w:rFonts w:ascii="Verdana" w:hAnsi="Verdana"/>
+                <w:sz w:val="20"/>
+              </w:rPr>
+            </w:pPr>
+          </w:p>
+          <w:p>
+            <w:pPr>
+              <w:rPr>
+                <w:rFonts w:ascii="Verdana" w:hAnsi="Verdana"/>
+                <w:sz w:val="20"/>
+              </w:rPr>
+            </w:pPr>
+          </w:p>
+          <w:p>
+            <w:pPr>
+              <w:rPr>
+                <w:rFonts w:ascii="Verdana" w:hAnsi="Verdana"/>
+                <w:sz w:val="20"/>
+              </w:rPr>
+            </w:pPr>
+          </w:p>
+          <w:p>
+            <w:pPr>
+              <w:rPr>
+                <w:rFonts w:ascii="Verdana" w:hAnsi="Verdana"/>
+                <w:sz w:val="20"/>
+              </w:rPr>
+            </w:pPr>
+          </w:p>
+          <w:p>
+            <w:pPr>
+              <w:rPr>
+                <w:rFonts w:ascii="Verdana" w:hAnsi="Verdana"/>
+                <w:sz w:val="20"/>
+              </w:rPr>
+            </w:pPr>
+          </w:p>
+          <w:p>
+            <w:pPr>
+              <w:rPr>
+                <w:rFonts w:ascii="Verdana" w:hAnsi="Verdana"/>
+                <w:sz w:val="20"/>
+              </w:rPr>
+            </w:pPr>
+            <w:r>
+              <w:rPr>
+                <w:rFonts w:ascii="Verdana" w:eastAsia="Calibri" w:hAnsi="Verdana" w:cs="Calibri"/>
+                <w:sz w:val="20"/>
+                <w:shd w:val="clear" w:color="auto" w:fill="EFEFEF"/>
+              </w:rPr>
+              <w:t xml:space="preserve">AC # 1 - 2 </w:t>
+            </w:r>
+            <w:proofErr w:type="gramStart"/>
+            <w:r>
+              <w:rPr>
+                <w:rFonts w:ascii="Verdana" w:eastAsia="Calibri" w:hAnsi="Verdana" w:cs="Calibri"/>
+                <w:sz w:val="20"/>
+                <w:shd w:val="clear" w:color="auto" w:fill="EFEFEF"/>
+              </w:rPr>
+              <w:t>aren’t</w:t>
+            </w:r>
+            <w:proofErr w:type="gramEnd"/>
+            <w:r>
+              <w:rPr>
+                <w:rFonts w:ascii="Verdana" w:eastAsia="Calibri" w:hAnsi="Verdana" w:cs="Calibri"/>
+                <w:sz w:val="20"/>
+                <w:shd w:val="clear" w:color="auto" w:fill="EFEFEF"/>
+              </w:rPr>
+              <w:t xml:space="preserve"> stated in the same way as the other acceptance criteria in the other user stories.</w:t>
+            </w:r>
+          </w:p>
+          <w:p>
+            <w:pPr>
+              <w:rPr>
+                <w:rFonts w:ascii="Verdana" w:hAnsi="Verdana"/>
+                <w:sz w:val="20"/>
+              </w:rPr>
+            </w:pPr>
+          </w:p>
+          <w:p>
+            <w:pPr>
+              <w:rPr>
+                <w:rFonts w:ascii="Verdana" w:hAnsi="Verdana"/>
+                <w:sz w:val="20"/>
+              </w:rPr>
+            </w:pPr>
+          </w:p>
+          <w:p>
+            <w:pPr>
+              <w:rPr>
+                <w:rFonts w:ascii="Verdana" w:hAnsi="Verdana"/>
+                <w:sz w:val="20"/>
+              </w:rPr>
+            </w:pPr>
+            <w:r>
+              <w:rPr>
+                <w:rFonts w:ascii="Verdana" w:eastAsia="Calibri" w:hAnsi="Verdana" w:cs="Calibri"/>
+                <w:sz w:val="20"/>
+                <w:shd w:val="clear" w:color="auto" w:fill="EFEFEF"/>
+              </w:rPr>
+              <w:t xml:space="preserve">AC # 1 - 2 </w:t>
+            </w:r>
+            <w:proofErr w:type="gramStart"/>
+            <w:r>
+              <w:rPr>
+                <w:rFonts w:ascii="Verdana" w:eastAsia="Calibri" w:hAnsi="Verdana" w:cs="Calibri"/>
+                <w:sz w:val="20"/>
+                <w:shd w:val="clear" w:color="auto" w:fill="EFEFEF"/>
+              </w:rPr>
+              <w:t>aren’t</w:t>
+            </w:r>
+            <w:proofErr w:type="gramEnd"/>
+            <w:r>
+              <w:rPr>
+                <w:rFonts w:ascii="Verdana" w:eastAsia="Calibri" w:hAnsi="Verdana" w:cs="Calibri"/>
+                <w:sz w:val="20"/>
+                <w:shd w:val="clear" w:color="auto" w:fill="EFEFEF"/>
+              </w:rPr>
+              <w:t xml:space="preserve"> stated in the same tense as the rest of the document.</w:t>
             </w:r>
           </w:p>
           <w:p>
@@ -2270,7 +2475,32 @@
                 <w:rFonts w:ascii="Verdana" w:eastAsia="Calibri" w:hAnsi="Verdana" w:cs="Calibri"/>
                 <w:sz w:val="20"/>
               </w:rPr>
-              <w:t>If the password and username is correct. The screen,which only includes the inventory module, that is only for the technicians will show up.” with “If the password and username are correct, the screen, including only the inventory module, shows up.”</w:t>
+              <w:t xml:space="preserve">If the password and username is correct. The </w:t>
+            </w:r>
+            <w:proofErr w:type="spellStart"/>
+            <w:r>
+              <w:rPr>
+                <w:rFonts w:ascii="Verdana" w:eastAsia="Calibri" w:hAnsi="Verdana" w:cs="Calibri"/>
+                <w:sz w:val="20"/>
+              </w:rPr>
+              <w:t>screen</w:t>
+            </w:r>
+            <w:proofErr w:type="gramStart"/>
+            <w:r>
+              <w:rPr>
+                <w:rFonts w:ascii="Verdana" w:eastAsia="Calibri" w:hAnsi="Verdana" w:cs="Calibri"/>
+                <w:sz w:val="20"/>
+              </w:rPr>
+              <w:t>,which</w:t>
+            </w:r>
+            <w:proofErr w:type="spellEnd"/>
+            <w:proofErr w:type="gramEnd"/>
+            <w:r>
+              <w:rPr>
+                <w:rFonts w:ascii="Verdana" w:eastAsia="Calibri" w:hAnsi="Verdana" w:cs="Calibri"/>
+                <w:sz w:val="20"/>
+              </w:rPr>
+              <w:t xml:space="preserve"> only includes the inventory module, that is only for the technicians will show up.” with “If the password and username are correct, the screen, including only the inventory module, shows up.”</w:t>
             </w:r>
           </w:p>
           <w:p>
@@ -2476,7 +2706,25 @@
                 <w:sz w:val="20"/>
                 <w:shd w:val="clear" w:color="auto" w:fill="EFEFEF"/>
               </w:rPr>
-              <w:t xml:space="preserve">AC # 1 - 5 aren’t stated in the same tense </w:t>
+              <w:t xml:space="preserve">AC # 1 - 5 </w:t>
+            </w:r>
+            <w:proofErr w:type="gramStart"/>
+            <w:r>
+              <w:rPr>
+                <w:rFonts w:ascii="Verdana" w:eastAsia="Calibri" w:hAnsi="Verdana" w:cs="Calibri"/>
+                <w:sz w:val="20"/>
+                <w:shd w:val="clear" w:color="auto" w:fill="EFEFEF"/>
+              </w:rPr>
+              <w:t>aren’t</w:t>
+            </w:r>
+            <w:proofErr w:type="gramEnd"/>
+            <w:r>
+              <w:rPr>
+                <w:rFonts w:ascii="Verdana" w:eastAsia="Calibri" w:hAnsi="Verdana" w:cs="Calibri"/>
+                <w:sz w:val="20"/>
+                <w:shd w:val="clear" w:color="auto" w:fill="EFEFEF"/>
+              </w:rPr>
+              <w:t xml:space="preserve"> stated in the same tense </w:t>
             </w:r>
             <w:r>
               <w:rPr>
@@ -2784,7 +3032,25 @@
                 <w:sz w:val="20"/>
                 <w:shd w:val="clear" w:color="auto" w:fill="EFEFEF"/>
               </w:rPr>
-              <w:t>AC # 1 - 5 aren’t stated in the same tense as the rest of the document.</w:t>
+              <w:t xml:space="preserve">AC # 1 - 5 </w:t>
+            </w:r>
+            <w:proofErr w:type="gramStart"/>
+            <w:r>
+              <w:rPr>
+                <w:rFonts w:ascii="Verdana" w:eastAsia="Calibri" w:hAnsi="Verdana" w:cs="Calibri"/>
+                <w:sz w:val="20"/>
+                <w:shd w:val="clear" w:color="auto" w:fill="EFEFEF"/>
+              </w:rPr>
+              <w:t>aren’t</w:t>
+            </w:r>
+            <w:proofErr w:type="gramEnd"/>
+            <w:r>
+              <w:rPr>
+                <w:rFonts w:ascii="Verdana" w:eastAsia="Calibri" w:hAnsi="Verdana" w:cs="Calibri"/>
+                <w:sz w:val="20"/>
+                <w:shd w:val="clear" w:color="auto" w:fill="EFEFEF"/>
+              </w:rPr>
+              <w:t xml:space="preserve"> stated in the same tense as the rest of the document.</w:t>
             </w:r>
           </w:p>
           <w:p>
@@ -3056,127 +3322,199 @@
                 <w:sz w:val="20"/>
                 <w:shd w:val="clear" w:color="auto" w:fill="EFEFEF"/>
               </w:rPr>
-              <w:t>I # 2 indicates a possible action rather than an actual action, which is inconsistent with the rest of the interactions.</w:t>
-            </w:r>
-          </w:p>
-          <w:p>
-            <w:pPr>
-              <w:rPr>
-                <w:rFonts w:ascii="Verdana" w:hAnsi="Verdana"/>
-                <w:sz w:val="20"/>
-              </w:rPr>
-            </w:pPr>
-          </w:p>
-          <w:p>
-            <w:pPr>
-              <w:rPr>
-                <w:rFonts w:ascii="Verdana" w:hAnsi="Verdana"/>
-                <w:sz w:val="20"/>
-              </w:rPr>
-            </w:pPr>
-            <w:r>
-              <w:rPr>
-                <w:rFonts w:ascii="Verdana" w:eastAsia="Calibri" w:hAnsi="Verdana" w:cs="Calibri"/>
-                <w:sz w:val="20"/>
-                <w:shd w:val="clear" w:color="auto" w:fill="EFEFEF"/>
-              </w:rPr>
-              <w:t>I # 3 doesn’t indicate any interaction.</w:t>
-            </w:r>
-          </w:p>
-          <w:p>
-            <w:pPr>
-              <w:rPr>
-                <w:rFonts w:ascii="Verdana" w:hAnsi="Verdana"/>
-                <w:sz w:val="20"/>
-              </w:rPr>
-            </w:pPr>
-          </w:p>
-          <w:p>
-            <w:pPr>
-              <w:rPr>
-                <w:rFonts w:ascii="Verdana" w:hAnsi="Verdana"/>
-                <w:sz w:val="20"/>
-              </w:rPr>
-            </w:pPr>
-          </w:p>
-          <w:p>
-            <w:pPr>
-              <w:rPr>
-                <w:rFonts w:ascii="Verdana" w:hAnsi="Verdana"/>
-                <w:sz w:val="20"/>
-              </w:rPr>
-            </w:pPr>
-            <w:r>
-              <w:rPr>
-                <w:rFonts w:ascii="Verdana" w:eastAsia="Calibri" w:hAnsi="Verdana" w:cs="Calibri"/>
-                <w:sz w:val="20"/>
-                <w:shd w:val="clear" w:color="auto" w:fill="EFEFEF"/>
-              </w:rPr>
-              <w:t>I # 4 indicates a possible action rather than an actual action.</w:t>
-            </w:r>
-          </w:p>
-          <w:p>
-            <w:pPr>
-              <w:rPr>
-                <w:rFonts w:ascii="Verdana" w:hAnsi="Verdana"/>
-                <w:sz w:val="20"/>
-              </w:rPr>
-            </w:pPr>
-          </w:p>
-          <w:p>
-            <w:pPr>
-              <w:rPr>
-                <w:rFonts w:ascii="Verdana" w:hAnsi="Verdana"/>
-                <w:sz w:val="20"/>
-              </w:rPr>
-            </w:pPr>
-          </w:p>
-          <w:p>
-            <w:pPr>
-              <w:rPr>
-                <w:rFonts w:ascii="Verdana" w:hAnsi="Verdana"/>
-                <w:sz w:val="20"/>
-              </w:rPr>
-            </w:pPr>
-          </w:p>
-          <w:p>
-            <w:pPr>
-              <w:rPr>
-                <w:rFonts w:ascii="Verdana" w:hAnsi="Verdana"/>
-                <w:sz w:val="20"/>
-              </w:rPr>
-            </w:pPr>
-          </w:p>
-          <w:p>
-            <w:pPr>
-              <w:rPr>
-                <w:rFonts w:ascii="Verdana" w:hAnsi="Verdana"/>
-                <w:sz w:val="20"/>
-              </w:rPr>
-            </w:pPr>
-          </w:p>
-          <w:p>
-            <w:pPr>
-              <w:rPr>
-                <w:rFonts w:ascii="Verdana" w:hAnsi="Verdana"/>
-                <w:sz w:val="20"/>
-              </w:rPr>
-            </w:pPr>
-          </w:p>
-          <w:p>
-            <w:pPr>
-              <w:rPr>
-                <w:rFonts w:ascii="Verdana" w:hAnsi="Verdana"/>
-                <w:sz w:val="20"/>
-              </w:rPr>
-            </w:pPr>
-            <w:r>
-              <w:rPr>
-                <w:rFonts w:ascii="Verdana" w:eastAsia="Calibri" w:hAnsi="Verdana" w:cs="Calibri"/>
-                <w:sz w:val="20"/>
-                <w:shd w:val="clear" w:color="auto" w:fill="EFEFEF"/>
-              </w:rPr>
-              <w:t>I # 4 isn’t stated in the same way as the rest of the interactions.</w:t>
+              <w:t xml:space="preserve">I # 2 </w:t>
+            </w:r>
+            <w:proofErr w:type="gramStart"/>
+            <w:r>
+              <w:rPr>
+                <w:rFonts w:ascii="Verdana" w:eastAsia="Calibri" w:hAnsi="Verdana" w:cs="Calibri"/>
+                <w:sz w:val="20"/>
+                <w:shd w:val="clear" w:color="auto" w:fill="EFEFEF"/>
+              </w:rPr>
+              <w:t>indicates</w:t>
+            </w:r>
+            <w:proofErr w:type="gramEnd"/>
+            <w:r>
+              <w:rPr>
+                <w:rFonts w:ascii="Verdana" w:eastAsia="Calibri" w:hAnsi="Verdana" w:cs="Calibri"/>
+                <w:sz w:val="20"/>
+                <w:shd w:val="clear" w:color="auto" w:fill="EFEFEF"/>
+              </w:rPr>
+              <w:t xml:space="preserve"> a possible action rather than an actual action, which is inconsistent with the rest of the interactions.</w:t>
+            </w:r>
+          </w:p>
+          <w:p>
+            <w:pPr>
+              <w:rPr>
+                <w:rFonts w:ascii="Verdana" w:hAnsi="Verdana"/>
+                <w:sz w:val="20"/>
+              </w:rPr>
+            </w:pPr>
+          </w:p>
+          <w:p>
+            <w:pPr>
+              <w:rPr>
+                <w:rFonts w:ascii="Verdana" w:hAnsi="Verdana"/>
+                <w:sz w:val="20"/>
+              </w:rPr>
+            </w:pPr>
+            <w:r>
+              <w:rPr>
+                <w:rFonts w:ascii="Verdana" w:eastAsia="Calibri" w:hAnsi="Verdana" w:cs="Calibri"/>
+                <w:sz w:val="20"/>
+                <w:shd w:val="clear" w:color="auto" w:fill="EFEFEF"/>
+              </w:rPr>
+              <w:t xml:space="preserve">I # 3 </w:t>
+            </w:r>
+            <w:proofErr w:type="gramStart"/>
+            <w:r>
+              <w:rPr>
+                <w:rFonts w:ascii="Verdana" w:eastAsia="Calibri" w:hAnsi="Verdana" w:cs="Calibri"/>
+                <w:sz w:val="20"/>
+                <w:shd w:val="clear" w:color="auto" w:fill="EFEFEF"/>
+              </w:rPr>
+              <w:t>doesn’t</w:t>
+            </w:r>
+            <w:proofErr w:type="gramEnd"/>
+            <w:r>
+              <w:rPr>
+                <w:rFonts w:ascii="Verdana" w:eastAsia="Calibri" w:hAnsi="Verdana" w:cs="Calibri"/>
+                <w:sz w:val="20"/>
+                <w:shd w:val="clear" w:color="auto" w:fill="EFEFEF"/>
+              </w:rPr>
+              <w:t xml:space="preserve"> indicate any interaction.</w:t>
+            </w:r>
+          </w:p>
+          <w:p>
+            <w:pPr>
+              <w:rPr>
+                <w:rFonts w:ascii="Verdana" w:hAnsi="Verdana"/>
+                <w:sz w:val="20"/>
+              </w:rPr>
+            </w:pPr>
+          </w:p>
+          <w:p>
+            <w:pPr>
+              <w:rPr>
+                <w:rFonts w:ascii="Verdana" w:hAnsi="Verdana"/>
+                <w:sz w:val="20"/>
+              </w:rPr>
+            </w:pPr>
+          </w:p>
+          <w:p>
+            <w:pPr>
+              <w:rPr>
+                <w:rFonts w:ascii="Verdana" w:hAnsi="Verdana"/>
+                <w:sz w:val="20"/>
+              </w:rPr>
+            </w:pPr>
+            <w:r>
+              <w:rPr>
+                <w:rFonts w:ascii="Verdana" w:eastAsia="Calibri" w:hAnsi="Verdana" w:cs="Calibri"/>
+                <w:sz w:val="20"/>
+                <w:shd w:val="clear" w:color="auto" w:fill="EFEFEF"/>
+              </w:rPr>
+              <w:t xml:space="preserve">I # 4 </w:t>
+            </w:r>
+            <w:proofErr w:type="gramStart"/>
+            <w:r>
+              <w:rPr>
+                <w:rFonts w:ascii="Verdana" w:eastAsia="Calibri" w:hAnsi="Verdana" w:cs="Calibri"/>
+                <w:sz w:val="20"/>
+                <w:shd w:val="clear" w:color="auto" w:fill="EFEFEF"/>
+              </w:rPr>
+              <w:t>indicates</w:t>
+            </w:r>
+            <w:proofErr w:type="gramEnd"/>
+            <w:r>
+              <w:rPr>
+                <w:rFonts w:ascii="Verdana" w:eastAsia="Calibri" w:hAnsi="Verdana" w:cs="Calibri"/>
+                <w:sz w:val="20"/>
+                <w:shd w:val="clear" w:color="auto" w:fill="EFEFEF"/>
+              </w:rPr>
+              <w:t xml:space="preserve"> a possible action rather than an actual action.</w:t>
+            </w:r>
+          </w:p>
+          <w:p>
+            <w:pPr>
+              <w:rPr>
+                <w:rFonts w:ascii="Verdana" w:hAnsi="Verdana"/>
+                <w:sz w:val="20"/>
+              </w:rPr>
+            </w:pPr>
+          </w:p>
+          <w:p>
+            <w:pPr>
+              <w:rPr>
+                <w:rFonts w:ascii="Verdana" w:hAnsi="Verdana"/>
+                <w:sz w:val="20"/>
+              </w:rPr>
+            </w:pPr>
+          </w:p>
+          <w:p>
+            <w:pPr>
+              <w:rPr>
+                <w:rFonts w:ascii="Verdana" w:hAnsi="Verdana"/>
+                <w:sz w:val="20"/>
+              </w:rPr>
+            </w:pPr>
+          </w:p>
+          <w:p>
+            <w:pPr>
+              <w:rPr>
+                <w:rFonts w:ascii="Verdana" w:hAnsi="Verdana"/>
+                <w:sz w:val="20"/>
+              </w:rPr>
+            </w:pPr>
+          </w:p>
+          <w:p>
+            <w:pPr>
+              <w:rPr>
+                <w:rFonts w:ascii="Verdana" w:hAnsi="Verdana"/>
+                <w:sz w:val="20"/>
+              </w:rPr>
+            </w:pPr>
+          </w:p>
+          <w:p>
+            <w:pPr>
+              <w:rPr>
+                <w:rFonts w:ascii="Verdana" w:hAnsi="Verdana"/>
+                <w:sz w:val="20"/>
+              </w:rPr>
+            </w:pPr>
+          </w:p>
+          <w:p>
+            <w:pPr>
+              <w:rPr>
+                <w:rFonts w:ascii="Verdana" w:hAnsi="Verdana"/>
+                <w:sz w:val="20"/>
+              </w:rPr>
+            </w:pPr>
+            <w:r>
+              <w:rPr>
+                <w:rFonts w:ascii="Verdana" w:eastAsia="Calibri" w:hAnsi="Verdana" w:cs="Calibri"/>
+                <w:sz w:val="20"/>
+                <w:shd w:val="clear" w:color="auto" w:fill="EFEFEF"/>
+              </w:rPr>
+              <w:t xml:space="preserve">I # 4 </w:t>
+            </w:r>
+            <w:proofErr w:type="gramStart"/>
+            <w:r>
+              <w:rPr>
+                <w:rFonts w:ascii="Verdana" w:eastAsia="Calibri" w:hAnsi="Verdana" w:cs="Calibri"/>
+                <w:sz w:val="20"/>
+                <w:shd w:val="clear" w:color="auto" w:fill="EFEFEF"/>
+              </w:rPr>
+              <w:t>isn’t</w:t>
+            </w:r>
+            <w:proofErr w:type="gramEnd"/>
+            <w:r>
+              <w:rPr>
+                <w:rFonts w:ascii="Verdana" w:eastAsia="Calibri" w:hAnsi="Verdana" w:cs="Calibri"/>
+                <w:sz w:val="20"/>
+                <w:shd w:val="clear" w:color="auto" w:fill="EFEFEF"/>
+              </w:rPr>
+              <w:t xml:space="preserve"> stated in the same way as the rest of the interactions.</w:t>
             </w:r>
           </w:p>
           <w:p>
@@ -3922,55 +4260,109 @@
                 <w:sz w:val="20"/>
                 <w:shd w:val="clear" w:color="auto" w:fill="EFEFEF"/>
               </w:rPr>
-              <w:t>I # 4 isn’t stated in the same voice as the rest of the interactions.</w:t>
-            </w:r>
-          </w:p>
-          <w:p>
-            <w:pPr>
-              <w:rPr>
-                <w:rFonts w:ascii="Verdana" w:hAnsi="Verdana"/>
-                <w:sz w:val="20"/>
-              </w:rPr>
-            </w:pPr>
-          </w:p>
-          <w:p>
-            <w:pPr>
-              <w:rPr>
-                <w:rFonts w:ascii="Verdana" w:hAnsi="Verdana"/>
-                <w:sz w:val="20"/>
-              </w:rPr>
-            </w:pPr>
-            <w:r>
-              <w:rPr>
-                <w:rFonts w:ascii="Verdana" w:eastAsia="Calibri" w:hAnsi="Verdana" w:cs="Calibri"/>
-                <w:sz w:val="20"/>
-                <w:shd w:val="clear" w:color="auto" w:fill="EFEFEF"/>
-              </w:rPr>
-              <w:t>AC # 1 - 4 aren’t stated in the same way as the rest of the acceptance criteria.</w:t>
-            </w:r>
-          </w:p>
-          <w:p>
-            <w:pPr>
-              <w:rPr>
-                <w:rFonts w:ascii="Verdana" w:hAnsi="Verdana"/>
-                <w:sz w:val="20"/>
-              </w:rPr>
-            </w:pPr>
-          </w:p>
-          <w:p>
-            <w:pPr>
-              <w:rPr>
-                <w:rFonts w:ascii="Verdana" w:hAnsi="Verdana"/>
-                <w:sz w:val="20"/>
-              </w:rPr>
-            </w:pPr>
-            <w:r>
-              <w:rPr>
-                <w:rFonts w:ascii="Verdana" w:eastAsia="Calibri" w:hAnsi="Verdana" w:cs="Calibri"/>
-                <w:sz w:val="20"/>
-                <w:shd w:val="clear" w:color="auto" w:fill="EFEFEF"/>
-              </w:rPr>
-              <w:t>AC # 1 - 4 aren’t stated in the same voice as the rest of the acceptance criteria.</w:t>
+              <w:t xml:space="preserve">I # 4 </w:t>
+            </w:r>
+            <w:proofErr w:type="gramStart"/>
+            <w:r>
+              <w:rPr>
+                <w:rFonts w:ascii="Verdana" w:eastAsia="Calibri" w:hAnsi="Verdana" w:cs="Calibri"/>
+                <w:sz w:val="20"/>
+                <w:shd w:val="clear" w:color="auto" w:fill="EFEFEF"/>
+              </w:rPr>
+              <w:t>isn’t</w:t>
+            </w:r>
+            <w:proofErr w:type="gramEnd"/>
+            <w:r>
+              <w:rPr>
+                <w:rFonts w:ascii="Verdana" w:eastAsia="Calibri" w:hAnsi="Verdana" w:cs="Calibri"/>
+                <w:sz w:val="20"/>
+                <w:shd w:val="clear" w:color="auto" w:fill="EFEFEF"/>
+              </w:rPr>
+              <w:t xml:space="preserve"> stated in the same voice as the rest of the interactions.</w:t>
+            </w:r>
+          </w:p>
+          <w:p>
+            <w:pPr>
+              <w:rPr>
+                <w:rFonts w:ascii="Verdana" w:hAnsi="Verdana"/>
+                <w:sz w:val="20"/>
+              </w:rPr>
+            </w:pPr>
+          </w:p>
+          <w:p>
+            <w:pPr>
+              <w:rPr>
+                <w:rFonts w:ascii="Verdana" w:hAnsi="Verdana"/>
+                <w:sz w:val="20"/>
+              </w:rPr>
+            </w:pPr>
+            <w:r>
+              <w:rPr>
+                <w:rFonts w:ascii="Verdana" w:eastAsia="Calibri" w:hAnsi="Verdana" w:cs="Calibri"/>
+                <w:sz w:val="20"/>
+                <w:shd w:val="clear" w:color="auto" w:fill="EFEFEF"/>
+              </w:rPr>
+              <w:t xml:space="preserve">AC # 1 - 4 </w:t>
+            </w:r>
+            <w:proofErr w:type="gramStart"/>
+            <w:r>
+              <w:rPr>
+                <w:rFonts w:ascii="Verdana" w:eastAsia="Calibri" w:hAnsi="Verdana" w:cs="Calibri"/>
+                <w:sz w:val="20"/>
+                <w:shd w:val="clear" w:color="auto" w:fill="EFEFEF"/>
+              </w:rPr>
+              <w:t>aren’t</w:t>
+            </w:r>
+            <w:proofErr w:type="gramEnd"/>
+            <w:r>
+              <w:rPr>
+                <w:rFonts w:ascii="Verdana" w:eastAsia="Calibri" w:hAnsi="Verdana" w:cs="Calibri"/>
+                <w:sz w:val="20"/>
+                <w:shd w:val="clear" w:color="auto" w:fill="EFEFEF"/>
+              </w:rPr>
+              <w:t xml:space="preserve"> stated in the same way as the rest of the acceptance criteria.</w:t>
+            </w:r>
+          </w:p>
+          <w:p>
+            <w:pPr>
+              <w:rPr>
+                <w:rFonts w:ascii="Verdana" w:hAnsi="Verdana"/>
+                <w:sz w:val="20"/>
+              </w:rPr>
+            </w:pPr>
+          </w:p>
+          <w:p>
+            <w:pPr>
+              <w:rPr>
+                <w:rFonts w:ascii="Verdana" w:hAnsi="Verdana"/>
+                <w:sz w:val="20"/>
+              </w:rPr>
+            </w:pPr>
+            <w:r>
+              <w:rPr>
+                <w:rFonts w:ascii="Verdana" w:eastAsia="Calibri" w:hAnsi="Verdana" w:cs="Calibri"/>
+                <w:sz w:val="20"/>
+                <w:shd w:val="clear" w:color="auto" w:fill="EFEFEF"/>
+              </w:rPr>
+              <w:t xml:space="preserve">AC # 1 - 4 </w:t>
+            </w:r>
+            <w:proofErr w:type="gramStart"/>
+            <w:r>
+              <w:rPr>
+                <w:rFonts w:ascii="Verdana" w:eastAsia="Calibri" w:hAnsi="Verdana" w:cs="Calibri"/>
+                <w:sz w:val="20"/>
+                <w:shd w:val="clear" w:color="auto" w:fill="EFEFEF"/>
+              </w:rPr>
+              <w:t>aren’t</w:t>
+            </w:r>
+            <w:proofErr w:type="gramEnd"/>
+            <w:r>
+              <w:rPr>
+                <w:rFonts w:ascii="Verdana" w:eastAsia="Calibri" w:hAnsi="Verdana" w:cs="Calibri"/>
+                <w:sz w:val="20"/>
+                <w:shd w:val="clear" w:color="auto" w:fill="EFEFEF"/>
+              </w:rPr>
+              <w:t xml:space="preserve"> stated in the same voice as the rest of the acceptance criteria.</w:t>
             </w:r>
           </w:p>
         </w:tc>
@@ -4314,7 +4706,25 @@
                 <w:sz w:val="20"/>
                 <w:shd w:val="clear" w:color="auto" w:fill="EFEFEF"/>
               </w:rPr>
-              <w:t>I # 5 doesn’t indicate any interaction.</w:t>
+              <w:t xml:space="preserve">I # 5 </w:t>
+            </w:r>
+            <w:proofErr w:type="gramStart"/>
+            <w:r>
+              <w:rPr>
+                <w:rFonts w:ascii="Verdana" w:eastAsia="Calibri" w:hAnsi="Verdana" w:cs="Calibri"/>
+                <w:sz w:val="20"/>
+                <w:shd w:val="clear" w:color="auto" w:fill="EFEFEF"/>
+              </w:rPr>
+              <w:t>doesn’t</w:t>
+            </w:r>
+            <w:proofErr w:type="gramEnd"/>
+            <w:r>
+              <w:rPr>
+                <w:rFonts w:ascii="Verdana" w:eastAsia="Calibri" w:hAnsi="Verdana" w:cs="Calibri"/>
+                <w:sz w:val="20"/>
+                <w:shd w:val="clear" w:color="auto" w:fill="EFEFEF"/>
+              </w:rPr>
+              <w:t xml:space="preserve"> indicate any interaction.</w:t>
             </w:r>
           </w:p>
           <w:p>
@@ -4470,7 +4880,25 @@
                 <w:shd w:val="clear" w:color="auto" w:fill="EFEFEF"/>
               </w:rPr>
               <w:lastRenderedPageBreak/>
-              <w:t>Replace “I” with s/he.</w:t>
+              <w:t xml:space="preserve">Replace “I” with </w:t>
+            </w:r>
+            <w:proofErr w:type="gramStart"/>
+            <w:r>
+              <w:rPr>
+                <w:rFonts w:ascii="Verdana" w:eastAsia="Calibri" w:hAnsi="Verdana" w:cs="Calibri"/>
+                <w:sz w:val="20"/>
+                <w:shd w:val="clear" w:color="auto" w:fill="EFEFEF"/>
+              </w:rPr>
+              <w:t>s/he</w:t>
+            </w:r>
+            <w:proofErr w:type="gramEnd"/>
+            <w:r>
+              <w:rPr>
+                <w:rFonts w:ascii="Verdana" w:eastAsia="Calibri" w:hAnsi="Verdana" w:cs="Calibri"/>
+                <w:sz w:val="20"/>
+                <w:shd w:val="clear" w:color="auto" w:fill="EFEFEF"/>
+              </w:rPr>
+              <w:t>.</w:t>
             </w:r>
           </w:p>
           <w:p>
@@ -4821,55 +5249,91 @@
                 <w:sz w:val="20"/>
                 <w:shd w:val="clear" w:color="auto" w:fill="EFEFEF"/>
               </w:rPr>
-              <w:t>I # 2 doesn’t indicate any interaction.</w:t>
-            </w:r>
-          </w:p>
-          <w:p>
-            <w:pPr>
-              <w:rPr>
-                <w:rFonts w:ascii="Verdana" w:hAnsi="Verdana"/>
-                <w:sz w:val="20"/>
-              </w:rPr>
-            </w:pPr>
-          </w:p>
-          <w:p>
-            <w:pPr>
-              <w:rPr>
-                <w:rFonts w:ascii="Verdana" w:hAnsi="Verdana"/>
-                <w:sz w:val="20"/>
-              </w:rPr>
-            </w:pPr>
-          </w:p>
-          <w:p>
-            <w:pPr>
-              <w:rPr>
-                <w:rFonts w:ascii="Verdana" w:hAnsi="Verdana"/>
-                <w:sz w:val="20"/>
-              </w:rPr>
-            </w:pPr>
-          </w:p>
-          <w:p>
-            <w:pPr>
-              <w:rPr>
-                <w:rFonts w:ascii="Verdana" w:hAnsi="Verdana"/>
-                <w:sz w:val="20"/>
-              </w:rPr>
-            </w:pPr>
-          </w:p>
-          <w:p>
-            <w:pPr>
-              <w:rPr>
-                <w:rFonts w:ascii="Verdana" w:hAnsi="Verdana"/>
-                <w:sz w:val="20"/>
-              </w:rPr>
-            </w:pPr>
-            <w:r>
-              <w:rPr>
-                <w:rFonts w:ascii="Verdana" w:eastAsia="Calibri" w:hAnsi="Verdana" w:cs="Calibri"/>
-                <w:sz w:val="20"/>
-                <w:shd w:val="clear" w:color="auto" w:fill="EFEFEF"/>
-              </w:rPr>
-              <w:t>I # 3 isn’t stated in the same voice as the rest of the interactions.</w:t>
+              <w:t xml:space="preserve">I # 2 </w:t>
+            </w:r>
+            <w:proofErr w:type="gramStart"/>
+            <w:r>
+              <w:rPr>
+                <w:rFonts w:ascii="Verdana" w:eastAsia="Calibri" w:hAnsi="Verdana" w:cs="Calibri"/>
+                <w:sz w:val="20"/>
+                <w:shd w:val="clear" w:color="auto" w:fill="EFEFEF"/>
+              </w:rPr>
+              <w:t>doesn’t</w:t>
+            </w:r>
+            <w:proofErr w:type="gramEnd"/>
+            <w:r>
+              <w:rPr>
+                <w:rFonts w:ascii="Verdana" w:eastAsia="Calibri" w:hAnsi="Verdana" w:cs="Calibri"/>
+                <w:sz w:val="20"/>
+                <w:shd w:val="clear" w:color="auto" w:fill="EFEFEF"/>
+              </w:rPr>
+              <w:t xml:space="preserve"> indicate any interaction.</w:t>
+            </w:r>
+          </w:p>
+          <w:p>
+            <w:pPr>
+              <w:rPr>
+                <w:rFonts w:ascii="Verdana" w:hAnsi="Verdana"/>
+                <w:sz w:val="20"/>
+              </w:rPr>
+            </w:pPr>
+          </w:p>
+          <w:p>
+            <w:pPr>
+              <w:rPr>
+                <w:rFonts w:ascii="Verdana" w:hAnsi="Verdana"/>
+                <w:sz w:val="20"/>
+              </w:rPr>
+            </w:pPr>
+          </w:p>
+          <w:p>
+            <w:pPr>
+              <w:rPr>
+                <w:rFonts w:ascii="Verdana" w:hAnsi="Verdana"/>
+                <w:sz w:val="20"/>
+              </w:rPr>
+            </w:pPr>
+          </w:p>
+          <w:p>
+            <w:pPr>
+              <w:rPr>
+                <w:rFonts w:ascii="Verdana" w:hAnsi="Verdana"/>
+                <w:sz w:val="20"/>
+              </w:rPr>
+            </w:pPr>
+          </w:p>
+          <w:p>
+            <w:pPr>
+              <w:rPr>
+                <w:rFonts w:ascii="Verdana" w:hAnsi="Verdana"/>
+                <w:sz w:val="20"/>
+              </w:rPr>
+            </w:pPr>
+            <w:r>
+              <w:rPr>
+                <w:rFonts w:ascii="Verdana" w:eastAsia="Calibri" w:hAnsi="Verdana" w:cs="Calibri"/>
+                <w:sz w:val="20"/>
+                <w:shd w:val="clear" w:color="auto" w:fill="EFEFEF"/>
+              </w:rPr>
+              <w:t xml:space="preserve">I # 3 </w:t>
+            </w:r>
+            <w:proofErr w:type="gramStart"/>
+            <w:r>
+              <w:rPr>
+                <w:rFonts w:ascii="Verdana" w:eastAsia="Calibri" w:hAnsi="Verdana" w:cs="Calibri"/>
+                <w:sz w:val="20"/>
+                <w:shd w:val="clear" w:color="auto" w:fill="EFEFEF"/>
+              </w:rPr>
+              <w:t>isn’t</w:t>
+            </w:r>
+            <w:proofErr w:type="gramEnd"/>
+            <w:r>
+              <w:rPr>
+                <w:rFonts w:ascii="Verdana" w:eastAsia="Calibri" w:hAnsi="Verdana" w:cs="Calibri"/>
+                <w:sz w:val="20"/>
+                <w:shd w:val="clear" w:color="auto" w:fill="EFEFEF"/>
+              </w:rPr>
+              <w:t xml:space="preserve"> stated in the same voice as the rest of the interactions.</w:t>
             </w:r>
           </w:p>
         </w:tc>
@@ -5157,7 +5621,25 @@
                 <w:sz w:val="20"/>
                 <w:shd w:val="clear" w:color="auto" w:fill="EFEFEF"/>
               </w:rPr>
-              <w:t>AC # 1 - 2 don’t indicate the doers of the actions.</w:t>
+              <w:t xml:space="preserve">AC # 1 - 2 </w:t>
+            </w:r>
+            <w:proofErr w:type="gramStart"/>
+            <w:r>
+              <w:rPr>
+                <w:rFonts w:ascii="Verdana" w:eastAsia="Calibri" w:hAnsi="Verdana" w:cs="Calibri"/>
+                <w:sz w:val="20"/>
+                <w:shd w:val="clear" w:color="auto" w:fill="EFEFEF"/>
+              </w:rPr>
+              <w:t>don’t</w:t>
+            </w:r>
+            <w:proofErr w:type="gramEnd"/>
+            <w:r>
+              <w:rPr>
+                <w:rFonts w:ascii="Verdana" w:eastAsia="Calibri" w:hAnsi="Verdana" w:cs="Calibri"/>
+                <w:sz w:val="20"/>
+                <w:shd w:val="clear" w:color="auto" w:fill="EFEFEF"/>
+              </w:rPr>
+              <w:t xml:space="preserve"> indicate the doers of the actions.</w:t>
             </w:r>
           </w:p>
         </w:tc>
@@ -5279,7 +5761,25 @@
                 <w:sz w:val="20"/>
                 <w:shd w:val="clear" w:color="auto" w:fill="EFEFEF"/>
               </w:rPr>
-              <w:t>Replace “promt” with “prompt”.</w:t>
+              <w:t>Replace “</w:t>
+            </w:r>
+            <w:proofErr w:type="spellStart"/>
+            <w:r>
+              <w:rPr>
+                <w:rFonts w:ascii="Verdana" w:eastAsia="Calibri" w:hAnsi="Verdana" w:cs="Calibri"/>
+                <w:sz w:val="20"/>
+                <w:shd w:val="clear" w:color="auto" w:fill="EFEFEF"/>
+              </w:rPr>
+              <w:t>promt</w:t>
+            </w:r>
+            <w:proofErr w:type="spellEnd"/>
+            <w:r>
+              <w:rPr>
+                <w:rFonts w:ascii="Verdana" w:eastAsia="Calibri" w:hAnsi="Verdana" w:cs="Calibri"/>
+                <w:sz w:val="20"/>
+                <w:shd w:val="clear" w:color="auto" w:fill="EFEFEF"/>
+              </w:rPr>
+              <w:t>” with “prompt”.</w:t>
             </w:r>
           </w:p>
           <w:p>
@@ -5445,7 +5945,25 @@
                 <w:sz w:val="20"/>
                 <w:shd w:val="clear" w:color="auto" w:fill="EFEFEF"/>
               </w:rPr>
-              <w:t>I # 3 doesn’t indicate any interaction.</w:t>
+              <w:t xml:space="preserve">I # 3 </w:t>
+            </w:r>
+            <w:proofErr w:type="gramStart"/>
+            <w:r>
+              <w:rPr>
+                <w:rFonts w:ascii="Verdana" w:eastAsia="Calibri" w:hAnsi="Verdana" w:cs="Calibri"/>
+                <w:sz w:val="20"/>
+                <w:shd w:val="clear" w:color="auto" w:fill="EFEFEF"/>
+              </w:rPr>
+              <w:t>doesn’t</w:t>
+            </w:r>
+            <w:proofErr w:type="gramEnd"/>
+            <w:r>
+              <w:rPr>
+                <w:rFonts w:ascii="Verdana" w:eastAsia="Calibri" w:hAnsi="Verdana" w:cs="Calibri"/>
+                <w:sz w:val="20"/>
+                <w:shd w:val="clear" w:color="auto" w:fill="EFEFEF"/>
+              </w:rPr>
+              <w:t xml:space="preserve"> indicate any interaction.</w:t>
             </w:r>
           </w:p>
           <w:p>
@@ -5551,7 +6069,25 @@
                 <w:sz w:val="20"/>
                 <w:shd w:val="clear" w:color="auto" w:fill="EFEFEF"/>
               </w:rPr>
-              <w:t>Remove I # 3.</w:t>
+              <w:t xml:space="preserve">Remove </w:t>
+            </w:r>
+            <w:proofErr w:type="gramStart"/>
+            <w:r>
+              <w:rPr>
+                <w:rFonts w:ascii="Verdana" w:eastAsia="Calibri" w:hAnsi="Verdana" w:cs="Calibri"/>
+                <w:sz w:val="20"/>
+                <w:shd w:val="clear" w:color="auto" w:fill="EFEFEF"/>
+              </w:rPr>
+              <w:t>I</w:t>
+            </w:r>
+            <w:proofErr w:type="gramEnd"/>
+            <w:r>
+              <w:rPr>
+                <w:rFonts w:ascii="Verdana" w:eastAsia="Calibri" w:hAnsi="Verdana" w:cs="Calibri"/>
+                <w:sz w:val="20"/>
+                <w:shd w:val="clear" w:color="auto" w:fill="EFEFEF"/>
+              </w:rPr>
+              <w:t xml:space="preserve"> # 3.</w:t>
             </w:r>
           </w:p>
           <w:p>
@@ -5782,31 +6318,67 @@
                 <w:sz w:val="20"/>
                 <w:shd w:val="clear" w:color="auto" w:fill="EFEFEF"/>
               </w:rPr>
-              <w:t>AC # 1 - 4 aren’t stated in the same way as the rest of the acceptance criteria.</w:t>
-            </w:r>
-          </w:p>
-          <w:p>
-            <w:pPr>
-              <w:rPr>
-                <w:rFonts w:ascii="Verdana" w:hAnsi="Verdana"/>
-                <w:sz w:val="20"/>
-              </w:rPr>
-            </w:pPr>
-          </w:p>
-          <w:p>
-            <w:pPr>
-              <w:rPr>
-                <w:rFonts w:ascii="Verdana" w:hAnsi="Verdana"/>
-                <w:sz w:val="20"/>
-              </w:rPr>
-            </w:pPr>
-            <w:r>
-              <w:rPr>
-                <w:rFonts w:ascii="Verdana" w:eastAsia="Calibri" w:hAnsi="Verdana" w:cs="Calibri"/>
-                <w:sz w:val="20"/>
-                <w:shd w:val="clear" w:color="auto" w:fill="EFEFEF"/>
-              </w:rPr>
-              <w:t>AC # 1 - 4 aren’t stated in the same voice as the rest of the acceptance criteria.</w:t>
+              <w:t xml:space="preserve">AC # 1 - 4 </w:t>
+            </w:r>
+            <w:proofErr w:type="gramStart"/>
+            <w:r>
+              <w:rPr>
+                <w:rFonts w:ascii="Verdana" w:eastAsia="Calibri" w:hAnsi="Verdana" w:cs="Calibri"/>
+                <w:sz w:val="20"/>
+                <w:shd w:val="clear" w:color="auto" w:fill="EFEFEF"/>
+              </w:rPr>
+              <w:t>aren’t</w:t>
+            </w:r>
+            <w:proofErr w:type="gramEnd"/>
+            <w:r>
+              <w:rPr>
+                <w:rFonts w:ascii="Verdana" w:eastAsia="Calibri" w:hAnsi="Verdana" w:cs="Calibri"/>
+                <w:sz w:val="20"/>
+                <w:shd w:val="clear" w:color="auto" w:fill="EFEFEF"/>
+              </w:rPr>
+              <w:t xml:space="preserve"> stated in the same way as the rest of the acceptance criteria.</w:t>
+            </w:r>
+          </w:p>
+          <w:p>
+            <w:pPr>
+              <w:rPr>
+                <w:rFonts w:ascii="Verdana" w:hAnsi="Verdana"/>
+                <w:sz w:val="20"/>
+              </w:rPr>
+            </w:pPr>
+          </w:p>
+          <w:p>
+            <w:pPr>
+              <w:rPr>
+                <w:rFonts w:ascii="Verdana" w:hAnsi="Verdana"/>
+                <w:sz w:val="20"/>
+              </w:rPr>
+            </w:pPr>
+            <w:r>
+              <w:rPr>
+                <w:rFonts w:ascii="Verdana" w:eastAsia="Calibri" w:hAnsi="Verdana" w:cs="Calibri"/>
+                <w:sz w:val="20"/>
+                <w:shd w:val="clear" w:color="auto" w:fill="EFEFEF"/>
+              </w:rPr>
+              <w:t xml:space="preserve">AC # 1 - 4 </w:t>
+            </w:r>
+            <w:proofErr w:type="gramStart"/>
+            <w:r>
+              <w:rPr>
+                <w:rFonts w:ascii="Verdana" w:eastAsia="Calibri" w:hAnsi="Verdana" w:cs="Calibri"/>
+                <w:sz w:val="20"/>
+                <w:shd w:val="clear" w:color="auto" w:fill="EFEFEF"/>
+              </w:rPr>
+              <w:t>aren’t</w:t>
+            </w:r>
+            <w:proofErr w:type="gramEnd"/>
+            <w:r>
+              <w:rPr>
+                <w:rFonts w:ascii="Verdana" w:eastAsia="Calibri" w:hAnsi="Verdana" w:cs="Calibri"/>
+                <w:sz w:val="20"/>
+                <w:shd w:val="clear" w:color="auto" w:fill="EFEFEF"/>
+              </w:rPr>
+              <w:t xml:space="preserve"> stated in the same voice as the rest of the acceptance criteria.</w:t>
             </w:r>
           </w:p>
         </w:tc>
@@ -6177,31 +6749,67 @@
                 <w:sz w:val="20"/>
                 <w:shd w:val="clear" w:color="auto" w:fill="EFEFEF"/>
               </w:rPr>
-              <w:t>AC # 1 - 5 aren’t stated in the same way as the rest of the acceptance criteria.</w:t>
-            </w:r>
-          </w:p>
-          <w:p>
-            <w:pPr>
-              <w:rPr>
-                <w:rFonts w:ascii="Verdana" w:hAnsi="Verdana"/>
-                <w:sz w:val="20"/>
-              </w:rPr>
-            </w:pPr>
-          </w:p>
-          <w:p>
-            <w:pPr>
-              <w:rPr>
-                <w:rFonts w:ascii="Verdana" w:hAnsi="Verdana"/>
-                <w:sz w:val="20"/>
-              </w:rPr>
-            </w:pPr>
-            <w:r>
-              <w:rPr>
-                <w:rFonts w:ascii="Verdana" w:eastAsia="Calibri" w:hAnsi="Verdana" w:cs="Calibri"/>
-                <w:sz w:val="20"/>
-                <w:shd w:val="clear" w:color="auto" w:fill="EFEFEF"/>
-              </w:rPr>
-              <w:t>AC # 1 - 5 aren’t stated in the same voice as the rest of the acceptance criteria.</w:t>
+              <w:t xml:space="preserve">AC # 1 - 5 </w:t>
+            </w:r>
+            <w:proofErr w:type="gramStart"/>
+            <w:r>
+              <w:rPr>
+                <w:rFonts w:ascii="Verdana" w:eastAsia="Calibri" w:hAnsi="Verdana" w:cs="Calibri"/>
+                <w:sz w:val="20"/>
+                <w:shd w:val="clear" w:color="auto" w:fill="EFEFEF"/>
+              </w:rPr>
+              <w:t>aren’t</w:t>
+            </w:r>
+            <w:proofErr w:type="gramEnd"/>
+            <w:r>
+              <w:rPr>
+                <w:rFonts w:ascii="Verdana" w:eastAsia="Calibri" w:hAnsi="Verdana" w:cs="Calibri"/>
+                <w:sz w:val="20"/>
+                <w:shd w:val="clear" w:color="auto" w:fill="EFEFEF"/>
+              </w:rPr>
+              <w:t xml:space="preserve"> stated in the same way as the rest of the acceptance criteria.</w:t>
+            </w:r>
+          </w:p>
+          <w:p>
+            <w:pPr>
+              <w:rPr>
+                <w:rFonts w:ascii="Verdana" w:hAnsi="Verdana"/>
+                <w:sz w:val="20"/>
+              </w:rPr>
+            </w:pPr>
+          </w:p>
+          <w:p>
+            <w:pPr>
+              <w:rPr>
+                <w:rFonts w:ascii="Verdana" w:hAnsi="Verdana"/>
+                <w:sz w:val="20"/>
+              </w:rPr>
+            </w:pPr>
+            <w:r>
+              <w:rPr>
+                <w:rFonts w:ascii="Verdana" w:eastAsia="Calibri" w:hAnsi="Verdana" w:cs="Calibri"/>
+                <w:sz w:val="20"/>
+                <w:shd w:val="clear" w:color="auto" w:fill="EFEFEF"/>
+              </w:rPr>
+              <w:t xml:space="preserve">AC # 1 - 5 </w:t>
+            </w:r>
+            <w:proofErr w:type="gramStart"/>
+            <w:r>
+              <w:rPr>
+                <w:rFonts w:ascii="Verdana" w:eastAsia="Calibri" w:hAnsi="Verdana" w:cs="Calibri"/>
+                <w:sz w:val="20"/>
+                <w:shd w:val="clear" w:color="auto" w:fill="EFEFEF"/>
+              </w:rPr>
+              <w:t>aren’t</w:t>
+            </w:r>
+            <w:proofErr w:type="gramEnd"/>
+            <w:r>
+              <w:rPr>
+                <w:rFonts w:ascii="Verdana" w:eastAsia="Calibri" w:hAnsi="Verdana" w:cs="Calibri"/>
+                <w:sz w:val="20"/>
+                <w:shd w:val="clear" w:color="auto" w:fill="EFEFEF"/>
+              </w:rPr>
+              <w:t xml:space="preserve"> stated in the same voice as the rest of the acceptance criteria.</w:t>
             </w:r>
           </w:p>
         </w:tc>
@@ -6513,63 +7121,55 @@
                 <w:sz w:val="20"/>
                 <w:shd w:val="clear" w:color="auto" w:fill="EFEFEF"/>
               </w:rPr>
-              <w:t>I # 4 indicates one action but simply implies the other.</w:t>
-            </w:r>
-          </w:p>
-          <w:p>
-            <w:pPr>
-              <w:rPr>
-                <w:rFonts w:ascii="Verdana" w:hAnsi="Verdana"/>
-                <w:sz w:val="20"/>
-              </w:rPr>
-            </w:pPr>
-          </w:p>
-          <w:p>
-            <w:pPr>
-              <w:rPr>
-                <w:rFonts w:ascii="Verdana" w:hAnsi="Verdana"/>
-                <w:sz w:val="20"/>
-              </w:rPr>
-            </w:pPr>
-          </w:p>
-          <w:p>
-            <w:pPr>
-              <w:rPr>
-                <w:rFonts w:ascii="Verdana" w:hAnsi="Verdana"/>
-                <w:sz w:val="20"/>
-              </w:rPr>
-            </w:pPr>
-          </w:p>
-          <w:p>
-            <w:pPr>
-              <w:rPr>
-                <w:rFonts w:ascii="Verdana" w:hAnsi="Verdana"/>
-                <w:sz w:val="20"/>
-              </w:rPr>
-            </w:pPr>
-          </w:p>
-          <w:p>
-            <w:pPr>
-              <w:rPr>
-                <w:rFonts w:ascii="Verdana" w:hAnsi="Verdana"/>
-                <w:sz w:val="20"/>
-              </w:rPr>
-            </w:pPr>
-          </w:p>
-          <w:p>
-            <w:pPr>
-              <w:rPr>
-                <w:rFonts w:ascii="Verdana" w:hAnsi="Verdana"/>
-                <w:sz w:val="20"/>
-              </w:rPr>
-            </w:pPr>
-            <w:r>
-              <w:rPr>
-                <w:rFonts w:ascii="Verdana" w:eastAsia="Calibri" w:hAnsi="Verdana" w:cs="Calibri"/>
-                <w:sz w:val="20"/>
-                <w:shd w:val="clear" w:color="auto" w:fill="EFEFEF"/>
-              </w:rPr>
-              <w:t xml:space="preserve">The post condition isn’t stated in the same </w:t>
+              <w:t>The user story refers to adding items to inventory, but the interaction refers to purchase orders.</w:t>
+            </w:r>
+          </w:p>
+          <w:p>
+            <w:pPr>
+              <w:rPr>
+                <w:rFonts w:ascii="Verdana" w:hAnsi="Verdana"/>
+                <w:sz w:val="20"/>
+              </w:rPr>
+            </w:pPr>
+          </w:p>
+          <w:p>
+            <w:pPr>
+              <w:rPr>
+                <w:rFonts w:ascii="Verdana" w:hAnsi="Verdana"/>
+                <w:sz w:val="20"/>
+              </w:rPr>
+            </w:pPr>
+            <w:r>
+              <w:rPr>
+                <w:rFonts w:ascii="Verdana" w:eastAsia="Calibri" w:hAnsi="Verdana" w:cs="Calibri"/>
+                <w:sz w:val="20"/>
+                <w:shd w:val="clear" w:color="auto" w:fill="EFEFEF"/>
+              </w:rPr>
+              <w:t>The post condition isn’t stated in the same way as the rest of the post conditions.</w:t>
+            </w:r>
+          </w:p>
+          <w:p>
+            <w:pPr>
+              <w:rPr>
+                <w:rFonts w:ascii="Verdana" w:hAnsi="Verdana"/>
+                <w:sz w:val="20"/>
+              </w:rPr>
+            </w:pPr>
+          </w:p>
+          <w:p>
+            <w:pPr>
+              <w:rPr>
+                <w:rFonts w:ascii="Verdana" w:hAnsi="Verdana"/>
+                <w:sz w:val="20"/>
+              </w:rPr>
+            </w:pPr>
+            <w:r>
+              <w:rPr>
+                <w:rFonts w:ascii="Verdana" w:eastAsia="Calibri" w:hAnsi="Verdana" w:cs="Calibri"/>
+                <w:sz w:val="20"/>
+                <w:shd w:val="clear" w:color="auto" w:fill="EFEFEF"/>
+              </w:rPr>
+              <w:t xml:space="preserve">AC # 1 isn’t stated in the same way as the </w:t>
             </w:r>
             <w:r>
               <w:rPr>
@@ -6578,31 +7178,7 @@
                 <w:shd w:val="clear" w:color="auto" w:fill="EFEFEF"/>
               </w:rPr>
               <w:lastRenderedPageBreak/>
-              <w:t>way as the rest of the post conditions.</w:t>
-            </w:r>
-          </w:p>
-          <w:p>
-            <w:pPr>
-              <w:rPr>
-                <w:rFonts w:ascii="Verdana" w:hAnsi="Verdana"/>
-                <w:sz w:val="20"/>
-              </w:rPr>
-            </w:pPr>
-          </w:p>
-          <w:p>
-            <w:pPr>
-              <w:rPr>
-                <w:rFonts w:ascii="Verdana" w:hAnsi="Verdana"/>
-                <w:sz w:val="20"/>
-              </w:rPr>
-            </w:pPr>
-            <w:r>
-              <w:rPr>
-                <w:rFonts w:ascii="Verdana" w:eastAsia="Calibri" w:hAnsi="Verdana" w:cs="Calibri"/>
-                <w:sz w:val="20"/>
-                <w:shd w:val="clear" w:color="auto" w:fill="EFEFEF"/>
-              </w:rPr>
-              <w:t>AC # 1 isn’t stated in the same way as the rest of the acceptance criteria.</w:t>
+              <w:t>rest of the acceptance criteria.</w:t>
             </w:r>
           </w:p>
         </w:tc>
@@ -6661,105 +7237,92 @@
                 <w:sz w:val="20"/>
                 <w:shd w:val="clear" w:color="auto" w:fill="EFEFEF"/>
               </w:rPr>
-              <w:t>Replace “The  logs in.” with “The technician logs in.”</w:t>
-            </w:r>
-          </w:p>
-          <w:p>
-            <w:pPr>
-              <w:rPr>
-                <w:rFonts w:ascii="Verdana" w:hAnsi="Verdana"/>
-                <w:sz w:val="20"/>
-              </w:rPr>
-            </w:pPr>
-          </w:p>
-          <w:p>
-            <w:pPr>
-              <w:rPr>
-                <w:rFonts w:ascii="Verdana" w:hAnsi="Verdana"/>
-                <w:sz w:val="20"/>
-              </w:rPr>
-            </w:pPr>
-            <w:r>
-              <w:rPr>
-                <w:rFonts w:ascii="Verdana" w:eastAsia="Calibri" w:hAnsi="Verdana" w:cs="Calibri"/>
-                <w:sz w:val="20"/>
-                <w:shd w:val="clear" w:color="auto" w:fill="EFEFEF"/>
-              </w:rPr>
               <w:t>Replace “</w:t>
             </w:r>
-            <w:r>
-              <w:rPr>
-                <w:rFonts w:ascii="Verdana" w:eastAsia="Times New Roman" w:hAnsi="Verdana" w:cs="Times New Roman"/>
-                <w:sz w:val="20"/>
-                <w:shd w:val="clear" w:color="auto" w:fill="EFEFEF"/>
-              </w:rPr>
-              <w:t xml:space="preserve"> </w:t>
-            </w:r>
-            <w:r>
-              <w:rPr>
-                <w:rFonts w:ascii="Verdana" w:eastAsia="Calibri" w:hAnsi="Verdana" w:cs="Calibri"/>
-                <w:sz w:val="20"/>
-                <w:shd w:val="clear" w:color="auto" w:fill="EFEFEF"/>
-              </w:rPr>
-              <w:t>The system shows a form for purchase order details that the manager must fill up.” with two new actions which are “The system shows a form for purchase order details.” and “The manager fills up the dispayed form.”</w:t>
-            </w:r>
-          </w:p>
-          <w:p>
-            <w:pPr>
-              <w:rPr>
-                <w:rFonts w:ascii="Verdana" w:hAnsi="Verdana"/>
-                <w:sz w:val="20"/>
-              </w:rPr>
-            </w:pPr>
-          </w:p>
-          <w:p>
-            <w:pPr>
-              <w:rPr>
-                <w:rFonts w:ascii="Verdana" w:hAnsi="Verdana"/>
-                <w:sz w:val="20"/>
-              </w:rPr>
-            </w:pPr>
-            <w:r>
-              <w:rPr>
-                <w:rFonts w:ascii="Verdana" w:eastAsia="Calibri" w:hAnsi="Verdana" w:cs="Calibri"/>
-                <w:sz w:val="20"/>
-                <w:shd w:val="clear" w:color="auto" w:fill="EFEFEF"/>
-              </w:rPr>
-              <w:t xml:space="preserve">Replace “must see” with “sees” and “must </w:t>
-            </w:r>
-            <w:r>
-              <w:rPr>
-                <w:rFonts w:ascii="Verdana" w:eastAsia="Calibri" w:hAnsi="Verdana" w:cs="Calibri"/>
-                <w:sz w:val="20"/>
-                <w:shd w:val="clear" w:color="auto" w:fill="EFEFEF"/>
-              </w:rPr>
-              <w:lastRenderedPageBreak/>
-              <w:t>be” with “is”.</w:t>
-            </w:r>
-          </w:p>
-          <w:p>
-            <w:pPr>
-              <w:rPr>
-                <w:rFonts w:ascii="Verdana" w:hAnsi="Verdana"/>
-                <w:sz w:val="20"/>
-              </w:rPr>
-            </w:pPr>
-          </w:p>
-          <w:p>
-            <w:pPr>
-              <w:rPr>
-                <w:rFonts w:ascii="Verdana" w:hAnsi="Verdana"/>
-                <w:sz w:val="20"/>
-              </w:rPr>
-            </w:pPr>
-          </w:p>
-          <w:p>
-            <w:pPr>
-              <w:rPr>
-                <w:rFonts w:ascii="Verdana" w:hAnsi="Verdana"/>
-                <w:sz w:val="20"/>
-              </w:rPr>
-            </w:pPr>
+            <w:proofErr w:type="gramStart"/>
+            <w:r>
+              <w:rPr>
+                <w:rFonts w:ascii="Verdana" w:eastAsia="Calibri" w:hAnsi="Verdana" w:cs="Calibri"/>
+                <w:sz w:val="20"/>
+                <w:shd w:val="clear" w:color="auto" w:fill="EFEFEF"/>
+              </w:rPr>
+              <w:t>The  logs</w:t>
+            </w:r>
+            <w:proofErr w:type="gramEnd"/>
+            <w:r>
+              <w:rPr>
+                <w:rFonts w:ascii="Verdana" w:eastAsia="Calibri" w:hAnsi="Verdana" w:cs="Calibri"/>
+                <w:sz w:val="20"/>
+                <w:shd w:val="clear" w:color="auto" w:fill="EFEFEF"/>
+              </w:rPr>
+              <w:t xml:space="preserve"> in.” with “The technician logs in.”</w:t>
+            </w:r>
+          </w:p>
+          <w:p>
+            <w:pPr>
+              <w:rPr>
+                <w:rFonts w:ascii="Verdana" w:hAnsi="Verdana"/>
+                <w:sz w:val="20"/>
+              </w:rPr>
+            </w:pPr>
+          </w:p>
+          <w:p>
+            <w:pPr>
+              <w:rPr>
+                <w:rFonts w:ascii="Verdana" w:hAnsi="Verdana"/>
+                <w:sz w:val="20"/>
+              </w:rPr>
+            </w:pPr>
+            <w:r>
+              <w:rPr>
+                <w:rFonts w:ascii="Verdana" w:eastAsia="Calibri" w:hAnsi="Verdana" w:cs="Calibri"/>
+                <w:sz w:val="20"/>
+                <w:shd w:val="clear" w:color="auto" w:fill="EFEFEF"/>
+              </w:rPr>
+              <w:t>Modify the interaction to reflect adding an item instead of a purchase order. Include classification of item and other attributes.</w:t>
+            </w:r>
+          </w:p>
+          <w:p>
+            <w:pPr>
+              <w:rPr>
+                <w:rFonts w:ascii="Verdana" w:hAnsi="Verdana"/>
+                <w:sz w:val="20"/>
+              </w:rPr>
+            </w:pPr>
+          </w:p>
+          <w:p>
+            <w:pPr>
+              <w:rPr>
+                <w:rFonts w:ascii="Verdana" w:hAnsi="Verdana"/>
+                <w:sz w:val="20"/>
+              </w:rPr>
+            </w:pPr>
+            <w:r>
+              <w:rPr>
+                <w:rFonts w:ascii="Verdana" w:eastAsia="Calibri" w:hAnsi="Verdana" w:cs="Calibri"/>
+                <w:sz w:val="20"/>
+                <w:shd w:val="clear" w:color="auto" w:fill="EFEFEF"/>
+              </w:rPr>
+              <w:t>Replace “must see” with “sees” and “must be” with “is”.</w:t>
+            </w:r>
+          </w:p>
+          <w:p>
+            <w:pPr>
+              <w:rPr>
+                <w:rFonts w:ascii="Verdana" w:hAnsi="Verdana"/>
+                <w:sz w:val="20"/>
+              </w:rPr>
+            </w:pPr>
+          </w:p>
+          <w:p>
+            <w:pPr>
+              <w:rPr>
+                <w:rFonts w:ascii="Verdana" w:hAnsi="Verdana"/>
+                <w:sz w:val="20"/>
+              </w:rPr>
+            </w:pPr>
+            <w:bookmarkStart w:id="0" w:name="_GoBack"/>
+            <w:bookmarkEnd w:id="0"/>
             <w:r>
               <w:rPr>
                 <w:rFonts w:ascii="Verdana" w:eastAsia="Calibri" w:hAnsi="Verdana" w:cs="Calibri"/>
@@ -6933,31 +7496,67 @@
                 <w:sz w:val="20"/>
                 <w:shd w:val="clear" w:color="auto" w:fill="EFEFEF"/>
               </w:rPr>
-              <w:t>AC # 1 - 4 aren’t stated in the same tense as the rest of the acceptance criteria.</w:t>
-            </w:r>
-          </w:p>
-          <w:p>
-            <w:pPr>
-              <w:rPr>
-                <w:rFonts w:ascii="Verdana" w:hAnsi="Verdana"/>
-                <w:sz w:val="20"/>
-              </w:rPr>
-            </w:pPr>
-          </w:p>
-          <w:p>
-            <w:pPr>
-              <w:rPr>
-                <w:rFonts w:ascii="Verdana" w:hAnsi="Verdana"/>
-                <w:sz w:val="20"/>
-              </w:rPr>
-            </w:pPr>
-            <w:r>
-              <w:rPr>
-                <w:rFonts w:ascii="Verdana" w:eastAsia="Calibri" w:hAnsi="Verdana" w:cs="Calibri"/>
-                <w:sz w:val="20"/>
-                <w:shd w:val="clear" w:color="auto" w:fill="EFEFEF"/>
-              </w:rPr>
-              <w:t>AC # 1 - 4 aren’t stated in the same voice as the rest of the acceptance criteria.</w:t>
+              <w:t xml:space="preserve">AC # 1 - 4 </w:t>
+            </w:r>
+            <w:proofErr w:type="gramStart"/>
+            <w:r>
+              <w:rPr>
+                <w:rFonts w:ascii="Verdana" w:eastAsia="Calibri" w:hAnsi="Verdana" w:cs="Calibri"/>
+                <w:sz w:val="20"/>
+                <w:shd w:val="clear" w:color="auto" w:fill="EFEFEF"/>
+              </w:rPr>
+              <w:t>aren’t</w:t>
+            </w:r>
+            <w:proofErr w:type="gramEnd"/>
+            <w:r>
+              <w:rPr>
+                <w:rFonts w:ascii="Verdana" w:eastAsia="Calibri" w:hAnsi="Verdana" w:cs="Calibri"/>
+                <w:sz w:val="20"/>
+                <w:shd w:val="clear" w:color="auto" w:fill="EFEFEF"/>
+              </w:rPr>
+              <w:t xml:space="preserve"> stated in the same tense as the rest of the acceptance criteria.</w:t>
+            </w:r>
+          </w:p>
+          <w:p>
+            <w:pPr>
+              <w:rPr>
+                <w:rFonts w:ascii="Verdana" w:hAnsi="Verdana"/>
+                <w:sz w:val="20"/>
+              </w:rPr>
+            </w:pPr>
+          </w:p>
+          <w:p>
+            <w:pPr>
+              <w:rPr>
+                <w:rFonts w:ascii="Verdana" w:hAnsi="Verdana"/>
+                <w:sz w:val="20"/>
+              </w:rPr>
+            </w:pPr>
+            <w:r>
+              <w:rPr>
+                <w:rFonts w:ascii="Verdana" w:eastAsia="Calibri" w:hAnsi="Verdana" w:cs="Calibri"/>
+                <w:sz w:val="20"/>
+                <w:shd w:val="clear" w:color="auto" w:fill="EFEFEF"/>
+              </w:rPr>
+              <w:t xml:space="preserve">AC # 1 - 4 </w:t>
+            </w:r>
+            <w:proofErr w:type="gramStart"/>
+            <w:r>
+              <w:rPr>
+                <w:rFonts w:ascii="Verdana" w:eastAsia="Calibri" w:hAnsi="Verdana" w:cs="Calibri"/>
+                <w:sz w:val="20"/>
+                <w:shd w:val="clear" w:color="auto" w:fill="EFEFEF"/>
+              </w:rPr>
+              <w:t>aren’t</w:t>
+            </w:r>
+            <w:proofErr w:type="gramEnd"/>
+            <w:r>
+              <w:rPr>
+                <w:rFonts w:ascii="Verdana" w:eastAsia="Calibri" w:hAnsi="Verdana" w:cs="Calibri"/>
+                <w:sz w:val="20"/>
+                <w:shd w:val="clear" w:color="auto" w:fill="EFEFEF"/>
+              </w:rPr>
+              <w:t xml:space="preserve"> stated in the same voice as the rest of the acceptance criteria.</w:t>
             </w:r>
           </w:p>
           <w:p>
@@ -7234,7 +7833,7 @@
                 <w:noProof/>
                 <w:sz w:val="20"/>
               </w:rPr>
-              <w:t>1</w:t>
+              <w:t>7</w:t>
             </w:r>
             <w:r>
               <w:rPr>

</xml_diff>

<commit_message>
Fixed Some Minor Errors
I missed some minor errors in the Defects Report the first time
around. I fixed them here.
</commit_message>
<xml_diff>
--- a/SPSWENG_SystemScape_CAI-STADefectsReport_v1.docx
+++ b/SPSWENG_SystemScape_CAI-STADefectsReport_v1.docx
@@ -305,7 +305,7 @@
           <v:shape id="_x0000_i1025" type="#_x0000_t75" style="width:47.25pt;height:47.25pt" o:ole="">
             <v:imagedata r:id="rId7" o:title=""/>
           </v:shape>
-          <o:OLEObject Type="Embed" ProgID="Unknown" ShapeID="_x0000_i1025" DrawAspect="Content" ObjectID="_1484321431" r:id="rId8"/>
+          <o:OLEObject Type="Embed" ProgID="Unknown" ShapeID="_x0000_i1025" DrawAspect="Content" ObjectID="_1484328372" r:id="rId8"/>
         </w:object>
       </w:r>
     </w:p>
@@ -349,7 +349,6 @@
           <w:szCs w:val="24"/>
         </w:rPr>
       </w:pPr>
-      <w:proofErr w:type="spellStart"/>
       <w:r>
         <w:rPr>
           <w:rFonts w:ascii="Verdana" w:hAnsi="Verdana"/>
@@ -358,7 +357,6 @@
         </w:rPr>
         <w:t>SystemScape</w:t>
       </w:r>
-      <w:proofErr w:type="spellEnd"/>
     </w:p>
     <w:p>
       <w:pPr>
@@ -478,32 +476,8 @@
           <w:sz w:val="20"/>
         </w:rPr>
         <w:tab/>
+        <w:t>Quindoza, Rissa</w:t>
       </w:r>
-      <w:proofErr w:type="spellStart"/>
-      <w:r>
-        <w:rPr>
-          <w:rFonts w:ascii="Verdana" w:hAnsi="Verdana"/>
-          <w:sz w:val="20"/>
-        </w:rPr>
-        <w:t>Quindoza</w:t>
-      </w:r>
-      <w:proofErr w:type="spellEnd"/>
-      <w:r>
-        <w:rPr>
-          <w:rFonts w:ascii="Verdana" w:hAnsi="Verdana"/>
-          <w:sz w:val="20"/>
-        </w:rPr>
-        <w:t xml:space="preserve">, </w:t>
-      </w:r>
-      <w:proofErr w:type="spellStart"/>
-      <w:r>
-        <w:rPr>
-          <w:rFonts w:ascii="Verdana" w:hAnsi="Verdana"/>
-          <w:sz w:val="20"/>
-        </w:rPr>
-        <w:t>Rissa</w:t>
-      </w:r>
-      <w:proofErr w:type="spellEnd"/>
     </w:p>
     <w:p>
       <w:pPr>
@@ -548,17 +522,8 @@
           <w:sz w:val="20"/>
         </w:rPr>
         <w:tab/>
-        <w:t xml:space="preserve">Tan, </w:t>
+        <w:t>Tan, Shayane</w:t>
       </w:r>
-      <w:proofErr w:type="spellStart"/>
-      <w:r>
-        <w:rPr>
-          <w:rFonts w:ascii="Verdana" w:hAnsi="Verdana"/>
-          <w:sz w:val="20"/>
-        </w:rPr>
-        <w:t>Shayane</w:t>
-      </w:r>
-      <w:proofErr w:type="spellEnd"/>
     </w:p>
     <w:p>
       <w:pPr>
@@ -603,17 +568,8 @@
           <w:sz w:val="20"/>
         </w:rPr>
         <w:tab/>
-        <w:t xml:space="preserve">Velez, </w:t>
+        <w:t>Velez, Gio</w:t>
       </w:r>
-      <w:proofErr w:type="spellStart"/>
-      <w:r>
-        <w:rPr>
-          <w:rFonts w:ascii="Verdana" w:hAnsi="Verdana"/>
-          <w:sz w:val="20"/>
-        </w:rPr>
-        <w:t>Gio</w:t>
-      </w:r>
-      <w:proofErr w:type="spellEnd"/>
     </w:p>
     <w:p>
       <w:pPr>
@@ -704,22 +660,7 @@
           <w:sz w:val="20"/>
         </w:rPr>
         <w:tab/>
-      </w:r>
-      <w:proofErr w:type="spellStart"/>
-      <w:r>
-        <w:rPr>
-          <w:rFonts w:ascii="Verdana" w:hAnsi="Verdana"/>
-          <w:sz w:val="20"/>
-        </w:rPr>
-        <w:t>Uy</w:t>
-      </w:r>
-      <w:proofErr w:type="spellEnd"/>
-      <w:r>
-        <w:rPr>
-          <w:rFonts w:ascii="Verdana" w:hAnsi="Verdana"/>
-          <w:sz w:val="20"/>
-        </w:rPr>
-        <w:t>, Mervin</w:t>
+        <w:t>Uy, Mervin</w:t>
       </w:r>
     </w:p>
     <w:p>
@@ -811,22 +752,7 @@
           <w:sz w:val="20"/>
         </w:rPr>
         <w:tab/>
-      </w:r>
-      <w:proofErr w:type="spellStart"/>
-      <w:r>
-        <w:rPr>
-          <w:rFonts w:ascii="Verdana" w:hAnsi="Verdana"/>
-          <w:sz w:val="20"/>
-        </w:rPr>
-        <w:t>Coquilla</w:t>
-      </w:r>
-      <w:proofErr w:type="spellEnd"/>
-      <w:r>
-        <w:rPr>
-          <w:rFonts w:ascii="Verdana" w:hAnsi="Verdana"/>
-          <w:sz w:val="20"/>
-        </w:rPr>
-        <w:t>, Bryan</w:t>
+        <w:t>Coquilla, Bryan</w:t>
       </w:r>
     </w:p>
     <w:p>
@@ -872,22 +798,7 @@
           <w:sz w:val="20"/>
         </w:rPr>
         <w:tab/>
-      </w:r>
-      <w:proofErr w:type="spellStart"/>
-      <w:r>
-        <w:rPr>
-          <w:rFonts w:ascii="Verdana" w:hAnsi="Verdana"/>
-          <w:sz w:val="20"/>
-        </w:rPr>
-        <w:t>Salceda</w:t>
-      </w:r>
-      <w:proofErr w:type="spellEnd"/>
-      <w:r>
-        <w:rPr>
-          <w:rFonts w:ascii="Verdana" w:hAnsi="Verdana"/>
-          <w:sz w:val="20"/>
-        </w:rPr>
-        <w:t>, Francesco</w:t>
+        <w:t>Salceda, Francesco</w:t>
       </w:r>
     </w:p>
     <w:p>
@@ -1259,16 +1170,14 @@
                 <w:sz w:val="20"/>
               </w:rPr>
             </w:pPr>
-            <w:proofErr w:type="gramStart"/>
-            <w:r>
-              <w:rPr>
-                <w:rFonts w:ascii="Verdana" w:eastAsia="Calibri" w:hAnsi="Verdana" w:cs="Calibri"/>
-                <w:sz w:val="20"/>
-                <w:shd w:val="clear" w:color="auto" w:fill="EFEFEF"/>
-              </w:rPr>
-              <w:t>I  #</w:t>
-            </w:r>
-            <w:proofErr w:type="gramEnd"/>
+            <w:r>
+              <w:rPr>
+                <w:rFonts w:ascii="Verdana" w:eastAsia="Calibri" w:hAnsi="Verdana" w:cs="Calibri"/>
+                <w:sz w:val="20"/>
+                <w:shd w:val="clear" w:color="auto" w:fill="EFEFEF"/>
+              </w:rPr>
+              <w:t>I #</w:t>
+            </w:r>
             <w:r>
               <w:rPr>
                 <w:rFonts w:ascii="Verdana" w:eastAsia="Calibri" w:hAnsi="Verdana" w:cs="Calibri"/>
@@ -1579,117 +1488,63 @@
                 <w:sz w:val="20"/>
                 <w:shd w:val="clear" w:color="auto" w:fill="EFEFEF"/>
               </w:rPr>
-              <w:t xml:space="preserve">I # 1 - 4 </w:t>
-            </w:r>
-            <w:proofErr w:type="gramStart"/>
-            <w:r>
-              <w:rPr>
-                <w:rFonts w:ascii="Verdana" w:eastAsia="Calibri" w:hAnsi="Verdana" w:cs="Calibri"/>
-                <w:sz w:val="20"/>
-                <w:shd w:val="clear" w:color="auto" w:fill="EFEFEF"/>
-              </w:rPr>
-              <w:t>aren’t</w:t>
-            </w:r>
-            <w:proofErr w:type="gramEnd"/>
-            <w:r>
-              <w:rPr>
-                <w:rFonts w:ascii="Verdana" w:eastAsia="Calibri" w:hAnsi="Verdana" w:cs="Calibri"/>
-                <w:sz w:val="20"/>
-                <w:shd w:val="clear" w:color="auto" w:fill="EFEFEF"/>
-              </w:rPr>
-              <w:t xml:space="preserve"> stated in the same tense as the other interactions in other user stories.</w:t>
-            </w:r>
-          </w:p>
-          <w:p>
-            <w:pPr>
-              <w:rPr>
-                <w:rFonts w:ascii="Verdana" w:hAnsi="Verdana"/>
-                <w:sz w:val="20"/>
-              </w:rPr>
-            </w:pPr>
-          </w:p>
-          <w:p>
-            <w:pPr>
-              <w:rPr>
-                <w:rFonts w:ascii="Verdana" w:hAnsi="Verdana"/>
-                <w:sz w:val="20"/>
-              </w:rPr>
-            </w:pPr>
-            <w:r>
-              <w:rPr>
-                <w:rFonts w:ascii="Verdana" w:eastAsia="Calibri" w:hAnsi="Verdana" w:cs="Calibri"/>
-                <w:sz w:val="20"/>
-                <w:shd w:val="clear" w:color="auto" w:fill="EFEFEF"/>
-              </w:rPr>
-              <w:t xml:space="preserve">AC # 1 - 2 </w:t>
-            </w:r>
-            <w:proofErr w:type="gramStart"/>
-            <w:r>
-              <w:rPr>
-                <w:rFonts w:ascii="Verdana" w:eastAsia="Calibri" w:hAnsi="Verdana" w:cs="Calibri"/>
-                <w:sz w:val="20"/>
-                <w:shd w:val="clear" w:color="auto" w:fill="EFEFEF"/>
-              </w:rPr>
-              <w:t>aren’t</w:t>
-            </w:r>
-            <w:proofErr w:type="gramEnd"/>
-            <w:r>
-              <w:rPr>
-                <w:rFonts w:ascii="Verdana" w:eastAsia="Calibri" w:hAnsi="Verdana" w:cs="Calibri"/>
-                <w:sz w:val="20"/>
-                <w:shd w:val="clear" w:color="auto" w:fill="EFEFEF"/>
-              </w:rPr>
-              <w:t xml:space="preserve"> stated in the same way as the other acceptance criteria in the other user stories.</w:t>
-            </w:r>
-          </w:p>
-          <w:p>
-            <w:pPr>
-              <w:rPr>
-                <w:rFonts w:ascii="Verdana" w:hAnsi="Verdana"/>
-                <w:sz w:val="20"/>
-              </w:rPr>
-            </w:pPr>
-          </w:p>
-          <w:p>
-            <w:pPr>
-              <w:rPr>
-                <w:rFonts w:ascii="Verdana" w:hAnsi="Verdana"/>
-                <w:sz w:val="20"/>
-              </w:rPr>
-            </w:pPr>
-          </w:p>
-          <w:p>
-            <w:pPr>
-              <w:rPr>
-                <w:rFonts w:ascii="Verdana" w:hAnsi="Verdana"/>
-                <w:sz w:val="20"/>
-              </w:rPr>
-            </w:pPr>
-            <w:r>
-              <w:rPr>
-                <w:rFonts w:ascii="Verdana" w:eastAsia="Calibri" w:hAnsi="Verdana" w:cs="Calibri"/>
-                <w:sz w:val="20"/>
-                <w:shd w:val="clear" w:color="auto" w:fill="EFEFEF"/>
-              </w:rPr>
-              <w:t xml:space="preserve">AC # 1 - 2 </w:t>
-            </w:r>
-            <w:proofErr w:type="gramStart"/>
-            <w:r>
-              <w:rPr>
-                <w:rFonts w:ascii="Verdana" w:eastAsia="Calibri" w:hAnsi="Verdana" w:cs="Calibri"/>
-                <w:sz w:val="20"/>
-                <w:shd w:val="clear" w:color="auto" w:fill="EFEFEF"/>
-              </w:rPr>
-              <w:t>aren’t</w:t>
-            </w:r>
-            <w:proofErr w:type="gramEnd"/>
-            <w:r>
-              <w:rPr>
-                <w:rFonts w:ascii="Verdana" w:eastAsia="Calibri" w:hAnsi="Verdana" w:cs="Calibri"/>
-                <w:sz w:val="20"/>
-                <w:shd w:val="clear" w:color="auto" w:fill="EFEFEF"/>
-              </w:rPr>
-              <w:t xml:space="preserve"> stated in the same tense as the rest of the document.</w:t>
+              <w:t>I # 1 - 4 aren’t stated in the same tense as the other interactions in other user stories.</w:t>
+            </w:r>
+          </w:p>
+          <w:p>
+            <w:pPr>
+              <w:rPr>
+                <w:rFonts w:ascii="Verdana" w:hAnsi="Verdana"/>
+                <w:sz w:val="20"/>
+              </w:rPr>
+            </w:pPr>
+          </w:p>
+          <w:p>
+            <w:pPr>
+              <w:rPr>
+                <w:rFonts w:ascii="Verdana" w:hAnsi="Verdana"/>
+                <w:sz w:val="20"/>
+              </w:rPr>
+            </w:pPr>
+            <w:r>
+              <w:rPr>
+                <w:rFonts w:ascii="Verdana" w:eastAsia="Calibri" w:hAnsi="Verdana" w:cs="Calibri"/>
+                <w:sz w:val="20"/>
+                <w:shd w:val="clear" w:color="auto" w:fill="EFEFEF"/>
+              </w:rPr>
+              <w:t>AC # 1 - 2 aren’t stated in the same way as the other acceptance criteria in the other user stories.</w:t>
+            </w:r>
+          </w:p>
+          <w:p>
+            <w:pPr>
+              <w:rPr>
+                <w:rFonts w:ascii="Verdana" w:hAnsi="Verdana"/>
+                <w:sz w:val="20"/>
+              </w:rPr>
+            </w:pPr>
+          </w:p>
+          <w:p>
+            <w:pPr>
+              <w:rPr>
+                <w:rFonts w:ascii="Verdana" w:hAnsi="Verdana"/>
+                <w:sz w:val="20"/>
+              </w:rPr>
+            </w:pPr>
+          </w:p>
+          <w:p>
+            <w:pPr>
+              <w:rPr>
+                <w:rFonts w:ascii="Verdana" w:hAnsi="Verdana"/>
+                <w:sz w:val="20"/>
+              </w:rPr>
+            </w:pPr>
+            <w:r>
+              <w:rPr>
+                <w:rFonts w:ascii="Verdana" w:eastAsia="Calibri" w:hAnsi="Verdana" w:cs="Calibri"/>
+                <w:sz w:val="20"/>
+                <w:shd w:val="clear" w:color="auto" w:fill="EFEFEF"/>
+              </w:rPr>
+              <w:t>AC # 1 - 2 aren’t stated in the same tense as the rest of the document.</w:t>
             </w:r>
           </w:p>
           <w:p>
@@ -2116,157 +1971,103 @@
                 <w:sz w:val="20"/>
                 <w:shd w:val="clear" w:color="auto" w:fill="EFEFEF"/>
               </w:rPr>
-              <w:t xml:space="preserve">I # 3 </w:t>
-            </w:r>
-            <w:proofErr w:type="gramStart"/>
-            <w:r>
-              <w:rPr>
-                <w:rFonts w:ascii="Verdana" w:eastAsia="Calibri" w:hAnsi="Verdana" w:cs="Calibri"/>
-                <w:sz w:val="20"/>
-                <w:shd w:val="clear" w:color="auto" w:fill="EFEFEF"/>
-              </w:rPr>
-              <w:t>is</w:t>
-            </w:r>
-            <w:proofErr w:type="gramEnd"/>
-            <w:r>
-              <w:rPr>
-                <w:rFonts w:ascii="Verdana" w:eastAsia="Calibri" w:hAnsi="Verdana" w:cs="Calibri"/>
-                <w:sz w:val="20"/>
-                <w:shd w:val="clear" w:color="auto" w:fill="EFEFEF"/>
-              </w:rPr>
-              <w:t xml:space="preserve"> stated in a way that is redundant and difficult to understand.</w:t>
-            </w:r>
-          </w:p>
-          <w:p>
-            <w:pPr>
-              <w:rPr>
-                <w:rFonts w:ascii="Verdana" w:hAnsi="Verdana"/>
-                <w:sz w:val="20"/>
-              </w:rPr>
-            </w:pPr>
-          </w:p>
-          <w:p>
-            <w:pPr>
-              <w:rPr>
-                <w:rFonts w:ascii="Verdana" w:hAnsi="Verdana"/>
-                <w:sz w:val="20"/>
-              </w:rPr>
-            </w:pPr>
-          </w:p>
-          <w:p>
-            <w:pPr>
-              <w:rPr>
-                <w:rFonts w:ascii="Verdana" w:hAnsi="Verdana"/>
-                <w:sz w:val="20"/>
-              </w:rPr>
-            </w:pPr>
-          </w:p>
-          <w:p>
-            <w:pPr>
-              <w:rPr>
-                <w:rFonts w:ascii="Verdana" w:hAnsi="Verdana"/>
-                <w:sz w:val="20"/>
-              </w:rPr>
-            </w:pPr>
-          </w:p>
-          <w:p>
-            <w:pPr>
-              <w:rPr>
-                <w:rFonts w:ascii="Verdana" w:hAnsi="Verdana"/>
-                <w:sz w:val="20"/>
-              </w:rPr>
-            </w:pPr>
-          </w:p>
-          <w:p>
-            <w:pPr>
-              <w:rPr>
-                <w:rFonts w:ascii="Verdana" w:hAnsi="Verdana"/>
-                <w:sz w:val="20"/>
-              </w:rPr>
-            </w:pPr>
-          </w:p>
-          <w:p>
-            <w:pPr>
-              <w:rPr>
-                <w:rFonts w:ascii="Verdana" w:hAnsi="Verdana"/>
-                <w:sz w:val="20"/>
-              </w:rPr>
-            </w:pPr>
-            <w:r>
-              <w:rPr>
-                <w:rFonts w:ascii="Verdana" w:eastAsia="Calibri" w:hAnsi="Verdana" w:cs="Calibri"/>
-                <w:sz w:val="20"/>
-                <w:shd w:val="clear" w:color="auto" w:fill="EFEFEF"/>
-              </w:rPr>
-              <w:t xml:space="preserve">AC # 1 - 2 </w:t>
-            </w:r>
-            <w:proofErr w:type="gramStart"/>
-            <w:r>
-              <w:rPr>
-                <w:rFonts w:ascii="Verdana" w:eastAsia="Calibri" w:hAnsi="Verdana" w:cs="Calibri"/>
-                <w:sz w:val="20"/>
-                <w:shd w:val="clear" w:color="auto" w:fill="EFEFEF"/>
-              </w:rPr>
-              <w:t>aren’t</w:t>
-            </w:r>
-            <w:proofErr w:type="gramEnd"/>
-            <w:r>
-              <w:rPr>
-                <w:rFonts w:ascii="Verdana" w:eastAsia="Calibri" w:hAnsi="Verdana" w:cs="Calibri"/>
-                <w:sz w:val="20"/>
-                <w:shd w:val="clear" w:color="auto" w:fill="EFEFEF"/>
-              </w:rPr>
-              <w:t xml:space="preserve"> stated in the same way as the other acceptance criteria in the other user stories.</w:t>
-            </w:r>
-          </w:p>
-          <w:p>
-            <w:pPr>
-              <w:rPr>
-                <w:rFonts w:ascii="Verdana" w:hAnsi="Verdana"/>
-                <w:sz w:val="20"/>
-              </w:rPr>
-            </w:pPr>
-          </w:p>
-          <w:p>
-            <w:pPr>
-              <w:rPr>
-                <w:rFonts w:ascii="Verdana" w:hAnsi="Verdana"/>
-                <w:sz w:val="20"/>
-              </w:rPr>
-            </w:pPr>
-          </w:p>
-          <w:p>
-            <w:pPr>
-              <w:rPr>
-                <w:rFonts w:ascii="Verdana" w:hAnsi="Verdana"/>
-                <w:sz w:val="20"/>
-              </w:rPr>
-            </w:pPr>
-            <w:r>
-              <w:rPr>
-                <w:rFonts w:ascii="Verdana" w:eastAsia="Calibri" w:hAnsi="Verdana" w:cs="Calibri"/>
-                <w:sz w:val="20"/>
-                <w:shd w:val="clear" w:color="auto" w:fill="EFEFEF"/>
-              </w:rPr>
-              <w:t xml:space="preserve">AC # 1 - 2 </w:t>
-            </w:r>
-            <w:proofErr w:type="gramStart"/>
-            <w:r>
-              <w:rPr>
-                <w:rFonts w:ascii="Verdana" w:eastAsia="Calibri" w:hAnsi="Verdana" w:cs="Calibri"/>
-                <w:sz w:val="20"/>
-                <w:shd w:val="clear" w:color="auto" w:fill="EFEFEF"/>
-              </w:rPr>
-              <w:t>aren’t</w:t>
-            </w:r>
-            <w:proofErr w:type="gramEnd"/>
-            <w:r>
-              <w:rPr>
-                <w:rFonts w:ascii="Verdana" w:eastAsia="Calibri" w:hAnsi="Verdana" w:cs="Calibri"/>
-                <w:sz w:val="20"/>
-                <w:shd w:val="clear" w:color="auto" w:fill="EFEFEF"/>
-              </w:rPr>
-              <w:t xml:space="preserve"> stated in the same tense as the rest of the document.</w:t>
+              <w:t>I # 3 is stated in a way that is redundant and difficult to understand.</w:t>
+            </w:r>
+          </w:p>
+          <w:p>
+            <w:pPr>
+              <w:rPr>
+                <w:rFonts w:ascii="Verdana" w:hAnsi="Verdana"/>
+                <w:sz w:val="20"/>
+              </w:rPr>
+            </w:pPr>
+          </w:p>
+          <w:p>
+            <w:pPr>
+              <w:rPr>
+                <w:rFonts w:ascii="Verdana" w:hAnsi="Verdana"/>
+                <w:sz w:val="20"/>
+              </w:rPr>
+            </w:pPr>
+          </w:p>
+          <w:p>
+            <w:pPr>
+              <w:rPr>
+                <w:rFonts w:ascii="Verdana" w:hAnsi="Verdana"/>
+                <w:sz w:val="20"/>
+              </w:rPr>
+            </w:pPr>
+          </w:p>
+          <w:p>
+            <w:pPr>
+              <w:rPr>
+                <w:rFonts w:ascii="Verdana" w:hAnsi="Verdana"/>
+                <w:sz w:val="20"/>
+              </w:rPr>
+            </w:pPr>
+          </w:p>
+          <w:p>
+            <w:pPr>
+              <w:rPr>
+                <w:rFonts w:ascii="Verdana" w:hAnsi="Verdana"/>
+                <w:sz w:val="20"/>
+              </w:rPr>
+            </w:pPr>
+          </w:p>
+          <w:p>
+            <w:pPr>
+              <w:rPr>
+                <w:rFonts w:ascii="Verdana" w:hAnsi="Verdana"/>
+                <w:sz w:val="20"/>
+              </w:rPr>
+            </w:pPr>
+          </w:p>
+          <w:p>
+            <w:pPr>
+              <w:rPr>
+                <w:rFonts w:ascii="Verdana" w:hAnsi="Verdana"/>
+                <w:sz w:val="20"/>
+              </w:rPr>
+            </w:pPr>
+            <w:r>
+              <w:rPr>
+                <w:rFonts w:ascii="Verdana" w:eastAsia="Calibri" w:hAnsi="Verdana" w:cs="Calibri"/>
+                <w:sz w:val="20"/>
+                <w:shd w:val="clear" w:color="auto" w:fill="EFEFEF"/>
+              </w:rPr>
+              <w:t>AC # 1 - 2 aren’t stated in the same way as the other acceptance criteria in the other user stories.</w:t>
+            </w:r>
+          </w:p>
+          <w:p>
+            <w:pPr>
+              <w:rPr>
+                <w:rFonts w:ascii="Verdana" w:hAnsi="Verdana"/>
+                <w:sz w:val="20"/>
+              </w:rPr>
+            </w:pPr>
+          </w:p>
+          <w:p>
+            <w:pPr>
+              <w:rPr>
+                <w:rFonts w:ascii="Verdana" w:hAnsi="Verdana"/>
+                <w:sz w:val="20"/>
+              </w:rPr>
+            </w:pPr>
+          </w:p>
+          <w:p>
+            <w:pPr>
+              <w:rPr>
+                <w:rFonts w:ascii="Verdana" w:hAnsi="Verdana"/>
+                <w:sz w:val="20"/>
+              </w:rPr>
+            </w:pPr>
+            <w:r>
+              <w:rPr>
+                <w:rFonts w:ascii="Verdana" w:eastAsia="Calibri" w:hAnsi="Verdana" w:cs="Calibri"/>
+                <w:sz w:val="20"/>
+                <w:shd w:val="clear" w:color="auto" w:fill="EFEFEF"/>
+              </w:rPr>
+              <w:t>AC # 1 - 2 aren’t stated in the same tense as the rest of the document.</w:t>
             </w:r>
           </w:p>
           <w:p>
@@ -2475,32 +2276,28 @@
                 <w:rFonts w:ascii="Verdana" w:eastAsia="Calibri" w:hAnsi="Verdana" w:cs="Calibri"/>
                 <w:sz w:val="20"/>
               </w:rPr>
-              <w:t xml:space="preserve">If the password and username is correct. The </w:t>
-            </w:r>
-            <w:proofErr w:type="spellStart"/>
-            <w:r>
-              <w:rPr>
-                <w:rFonts w:ascii="Verdana" w:eastAsia="Calibri" w:hAnsi="Verdana" w:cs="Calibri"/>
-                <w:sz w:val="20"/>
-              </w:rPr>
-              <w:t>screen</w:t>
-            </w:r>
-            <w:proofErr w:type="gramStart"/>
-            <w:r>
-              <w:rPr>
-                <w:rFonts w:ascii="Verdana" w:eastAsia="Calibri" w:hAnsi="Verdana" w:cs="Calibri"/>
-                <w:sz w:val="20"/>
-              </w:rPr>
-              <w:t>,which</w:t>
-            </w:r>
-            <w:proofErr w:type="spellEnd"/>
-            <w:proofErr w:type="gramEnd"/>
-            <w:r>
-              <w:rPr>
-                <w:rFonts w:ascii="Verdana" w:eastAsia="Calibri" w:hAnsi="Verdana" w:cs="Calibri"/>
-                <w:sz w:val="20"/>
-              </w:rPr>
-              <w:t xml:space="preserve"> only includes the inventory module, that is only for the technicians will show up.” with “If the password and username are correct, the screen, including only the inventory module, shows up.”</w:t>
+              <w:t xml:space="preserve">If the password and username is correct. </w:t>
+            </w:r>
+            <w:r>
+              <w:rPr>
+                <w:rFonts w:ascii="Verdana" w:eastAsia="Calibri" w:hAnsi="Verdana" w:cs="Calibri"/>
+                <w:sz w:val="20"/>
+              </w:rPr>
+              <w:t>The screen, which only</w:t>
+            </w:r>
+            <w:r>
+              <w:rPr>
+                <w:rFonts w:ascii="Verdana" w:eastAsia="Calibri" w:hAnsi="Verdana" w:cs="Calibri"/>
+                <w:sz w:val="20"/>
+              </w:rPr>
+              <w:t xml:space="preserve"> includes the inventory module,</w:t>
+            </w:r>
+            <w:r>
+              <w:rPr>
+                <w:rFonts w:ascii="Verdana" w:eastAsia="Calibri" w:hAnsi="Verdana" w:cs="Calibri"/>
+                <w:sz w:val="20"/>
+              </w:rPr>
+              <w:t xml:space="preserve"> that is only for the technicians will show up.” with “If the password and username are correct, the screen, including only the inventory module, shows up.”</w:t>
             </w:r>
           </w:p>
           <w:p>
@@ -2706,25 +2503,7 @@
                 <w:sz w:val="20"/>
                 <w:shd w:val="clear" w:color="auto" w:fill="EFEFEF"/>
               </w:rPr>
-              <w:t xml:space="preserve">AC # 1 - 5 </w:t>
-            </w:r>
-            <w:proofErr w:type="gramStart"/>
-            <w:r>
-              <w:rPr>
-                <w:rFonts w:ascii="Verdana" w:eastAsia="Calibri" w:hAnsi="Verdana" w:cs="Calibri"/>
-                <w:sz w:val="20"/>
-                <w:shd w:val="clear" w:color="auto" w:fill="EFEFEF"/>
-              </w:rPr>
-              <w:t>aren’t</w:t>
-            </w:r>
-            <w:proofErr w:type="gramEnd"/>
-            <w:r>
-              <w:rPr>
-                <w:rFonts w:ascii="Verdana" w:eastAsia="Calibri" w:hAnsi="Verdana" w:cs="Calibri"/>
-                <w:sz w:val="20"/>
-                <w:shd w:val="clear" w:color="auto" w:fill="EFEFEF"/>
-              </w:rPr>
-              <w:t xml:space="preserve"> stated in the same tense </w:t>
+              <w:t xml:space="preserve">AC # 1 - 5 aren’t stated in the same tense </w:t>
             </w:r>
             <w:r>
               <w:rPr>
@@ -3032,25 +2811,7 @@
                 <w:sz w:val="20"/>
                 <w:shd w:val="clear" w:color="auto" w:fill="EFEFEF"/>
               </w:rPr>
-              <w:t xml:space="preserve">AC # 1 - 5 </w:t>
-            </w:r>
-            <w:proofErr w:type="gramStart"/>
-            <w:r>
-              <w:rPr>
-                <w:rFonts w:ascii="Verdana" w:eastAsia="Calibri" w:hAnsi="Verdana" w:cs="Calibri"/>
-                <w:sz w:val="20"/>
-                <w:shd w:val="clear" w:color="auto" w:fill="EFEFEF"/>
-              </w:rPr>
-              <w:t>aren’t</w:t>
-            </w:r>
-            <w:proofErr w:type="gramEnd"/>
-            <w:r>
-              <w:rPr>
-                <w:rFonts w:ascii="Verdana" w:eastAsia="Calibri" w:hAnsi="Verdana" w:cs="Calibri"/>
-                <w:sz w:val="20"/>
-                <w:shd w:val="clear" w:color="auto" w:fill="EFEFEF"/>
-              </w:rPr>
-              <w:t xml:space="preserve"> stated in the same tense as the rest of the document.</w:t>
+              <w:t>AC # 1 - 5 aren’t stated in the same tense as the rest of the document.</w:t>
             </w:r>
           </w:p>
           <w:p>
@@ -3322,199 +3083,127 @@
                 <w:sz w:val="20"/>
                 <w:shd w:val="clear" w:color="auto" w:fill="EFEFEF"/>
               </w:rPr>
-              <w:t xml:space="preserve">I # 2 </w:t>
-            </w:r>
-            <w:proofErr w:type="gramStart"/>
-            <w:r>
-              <w:rPr>
-                <w:rFonts w:ascii="Verdana" w:eastAsia="Calibri" w:hAnsi="Verdana" w:cs="Calibri"/>
-                <w:sz w:val="20"/>
-                <w:shd w:val="clear" w:color="auto" w:fill="EFEFEF"/>
-              </w:rPr>
-              <w:t>indicates</w:t>
-            </w:r>
-            <w:proofErr w:type="gramEnd"/>
-            <w:r>
-              <w:rPr>
-                <w:rFonts w:ascii="Verdana" w:eastAsia="Calibri" w:hAnsi="Verdana" w:cs="Calibri"/>
-                <w:sz w:val="20"/>
-                <w:shd w:val="clear" w:color="auto" w:fill="EFEFEF"/>
-              </w:rPr>
-              <w:t xml:space="preserve"> a possible action rather than an actual action, which is inconsistent with the rest of the interactions.</w:t>
-            </w:r>
-          </w:p>
-          <w:p>
-            <w:pPr>
-              <w:rPr>
-                <w:rFonts w:ascii="Verdana" w:hAnsi="Verdana"/>
-                <w:sz w:val="20"/>
-              </w:rPr>
-            </w:pPr>
-          </w:p>
-          <w:p>
-            <w:pPr>
-              <w:rPr>
-                <w:rFonts w:ascii="Verdana" w:hAnsi="Verdana"/>
-                <w:sz w:val="20"/>
-              </w:rPr>
-            </w:pPr>
-            <w:r>
-              <w:rPr>
-                <w:rFonts w:ascii="Verdana" w:eastAsia="Calibri" w:hAnsi="Verdana" w:cs="Calibri"/>
-                <w:sz w:val="20"/>
-                <w:shd w:val="clear" w:color="auto" w:fill="EFEFEF"/>
-              </w:rPr>
-              <w:t xml:space="preserve">I # 3 </w:t>
-            </w:r>
-            <w:proofErr w:type="gramStart"/>
-            <w:r>
-              <w:rPr>
-                <w:rFonts w:ascii="Verdana" w:eastAsia="Calibri" w:hAnsi="Verdana" w:cs="Calibri"/>
-                <w:sz w:val="20"/>
-                <w:shd w:val="clear" w:color="auto" w:fill="EFEFEF"/>
-              </w:rPr>
-              <w:t>doesn’t</w:t>
-            </w:r>
-            <w:proofErr w:type="gramEnd"/>
-            <w:r>
-              <w:rPr>
-                <w:rFonts w:ascii="Verdana" w:eastAsia="Calibri" w:hAnsi="Verdana" w:cs="Calibri"/>
-                <w:sz w:val="20"/>
-                <w:shd w:val="clear" w:color="auto" w:fill="EFEFEF"/>
-              </w:rPr>
-              <w:t xml:space="preserve"> indicate any interaction.</w:t>
-            </w:r>
-          </w:p>
-          <w:p>
-            <w:pPr>
-              <w:rPr>
-                <w:rFonts w:ascii="Verdana" w:hAnsi="Verdana"/>
-                <w:sz w:val="20"/>
-              </w:rPr>
-            </w:pPr>
-          </w:p>
-          <w:p>
-            <w:pPr>
-              <w:rPr>
-                <w:rFonts w:ascii="Verdana" w:hAnsi="Verdana"/>
-                <w:sz w:val="20"/>
-              </w:rPr>
-            </w:pPr>
-          </w:p>
-          <w:p>
-            <w:pPr>
-              <w:rPr>
-                <w:rFonts w:ascii="Verdana" w:hAnsi="Verdana"/>
-                <w:sz w:val="20"/>
-              </w:rPr>
-            </w:pPr>
-            <w:r>
-              <w:rPr>
-                <w:rFonts w:ascii="Verdana" w:eastAsia="Calibri" w:hAnsi="Verdana" w:cs="Calibri"/>
-                <w:sz w:val="20"/>
-                <w:shd w:val="clear" w:color="auto" w:fill="EFEFEF"/>
-              </w:rPr>
-              <w:t xml:space="preserve">I # 4 </w:t>
-            </w:r>
-            <w:proofErr w:type="gramStart"/>
-            <w:r>
-              <w:rPr>
-                <w:rFonts w:ascii="Verdana" w:eastAsia="Calibri" w:hAnsi="Verdana" w:cs="Calibri"/>
-                <w:sz w:val="20"/>
-                <w:shd w:val="clear" w:color="auto" w:fill="EFEFEF"/>
-              </w:rPr>
-              <w:t>indicates</w:t>
-            </w:r>
-            <w:proofErr w:type="gramEnd"/>
-            <w:r>
-              <w:rPr>
-                <w:rFonts w:ascii="Verdana" w:eastAsia="Calibri" w:hAnsi="Verdana" w:cs="Calibri"/>
-                <w:sz w:val="20"/>
-                <w:shd w:val="clear" w:color="auto" w:fill="EFEFEF"/>
-              </w:rPr>
-              <w:t xml:space="preserve"> a possible action rather than an actual action.</w:t>
-            </w:r>
-          </w:p>
-          <w:p>
-            <w:pPr>
-              <w:rPr>
-                <w:rFonts w:ascii="Verdana" w:hAnsi="Verdana"/>
-                <w:sz w:val="20"/>
-              </w:rPr>
-            </w:pPr>
-          </w:p>
-          <w:p>
-            <w:pPr>
-              <w:rPr>
-                <w:rFonts w:ascii="Verdana" w:hAnsi="Verdana"/>
-                <w:sz w:val="20"/>
-              </w:rPr>
-            </w:pPr>
-          </w:p>
-          <w:p>
-            <w:pPr>
-              <w:rPr>
-                <w:rFonts w:ascii="Verdana" w:hAnsi="Verdana"/>
-                <w:sz w:val="20"/>
-              </w:rPr>
-            </w:pPr>
-          </w:p>
-          <w:p>
-            <w:pPr>
-              <w:rPr>
-                <w:rFonts w:ascii="Verdana" w:hAnsi="Verdana"/>
-                <w:sz w:val="20"/>
-              </w:rPr>
-            </w:pPr>
-          </w:p>
-          <w:p>
-            <w:pPr>
-              <w:rPr>
-                <w:rFonts w:ascii="Verdana" w:hAnsi="Verdana"/>
-                <w:sz w:val="20"/>
-              </w:rPr>
-            </w:pPr>
-          </w:p>
-          <w:p>
-            <w:pPr>
-              <w:rPr>
-                <w:rFonts w:ascii="Verdana" w:hAnsi="Verdana"/>
-                <w:sz w:val="20"/>
-              </w:rPr>
-            </w:pPr>
-          </w:p>
-          <w:p>
-            <w:pPr>
-              <w:rPr>
-                <w:rFonts w:ascii="Verdana" w:hAnsi="Verdana"/>
-                <w:sz w:val="20"/>
-              </w:rPr>
-            </w:pPr>
-            <w:r>
-              <w:rPr>
-                <w:rFonts w:ascii="Verdana" w:eastAsia="Calibri" w:hAnsi="Verdana" w:cs="Calibri"/>
-                <w:sz w:val="20"/>
-                <w:shd w:val="clear" w:color="auto" w:fill="EFEFEF"/>
-              </w:rPr>
-              <w:t xml:space="preserve">I # 4 </w:t>
-            </w:r>
-            <w:proofErr w:type="gramStart"/>
-            <w:r>
-              <w:rPr>
-                <w:rFonts w:ascii="Verdana" w:eastAsia="Calibri" w:hAnsi="Verdana" w:cs="Calibri"/>
-                <w:sz w:val="20"/>
-                <w:shd w:val="clear" w:color="auto" w:fill="EFEFEF"/>
-              </w:rPr>
-              <w:t>isn’t</w:t>
-            </w:r>
-            <w:proofErr w:type="gramEnd"/>
-            <w:r>
-              <w:rPr>
-                <w:rFonts w:ascii="Verdana" w:eastAsia="Calibri" w:hAnsi="Verdana" w:cs="Calibri"/>
-                <w:sz w:val="20"/>
-                <w:shd w:val="clear" w:color="auto" w:fill="EFEFEF"/>
-              </w:rPr>
-              <w:t xml:space="preserve"> stated in the same way as the rest of the interactions.</w:t>
+              <w:t>I # 2 indicates a possible action rather than an actual action, which is inconsistent with the rest of the interactions.</w:t>
+            </w:r>
+          </w:p>
+          <w:p>
+            <w:pPr>
+              <w:rPr>
+                <w:rFonts w:ascii="Verdana" w:hAnsi="Verdana"/>
+                <w:sz w:val="20"/>
+              </w:rPr>
+            </w:pPr>
+          </w:p>
+          <w:p>
+            <w:pPr>
+              <w:rPr>
+                <w:rFonts w:ascii="Verdana" w:hAnsi="Verdana"/>
+                <w:sz w:val="20"/>
+              </w:rPr>
+            </w:pPr>
+            <w:r>
+              <w:rPr>
+                <w:rFonts w:ascii="Verdana" w:eastAsia="Calibri" w:hAnsi="Verdana" w:cs="Calibri"/>
+                <w:sz w:val="20"/>
+                <w:shd w:val="clear" w:color="auto" w:fill="EFEFEF"/>
+              </w:rPr>
+              <w:t>I # 3 doesn’t indicate any interaction.</w:t>
+            </w:r>
+          </w:p>
+          <w:p>
+            <w:pPr>
+              <w:rPr>
+                <w:rFonts w:ascii="Verdana" w:hAnsi="Verdana"/>
+                <w:sz w:val="20"/>
+              </w:rPr>
+            </w:pPr>
+          </w:p>
+          <w:p>
+            <w:pPr>
+              <w:rPr>
+                <w:rFonts w:ascii="Verdana" w:hAnsi="Verdana"/>
+                <w:sz w:val="20"/>
+              </w:rPr>
+            </w:pPr>
+          </w:p>
+          <w:p>
+            <w:pPr>
+              <w:rPr>
+                <w:rFonts w:ascii="Verdana" w:hAnsi="Verdana"/>
+                <w:sz w:val="20"/>
+              </w:rPr>
+            </w:pPr>
+            <w:r>
+              <w:rPr>
+                <w:rFonts w:ascii="Verdana" w:eastAsia="Calibri" w:hAnsi="Verdana" w:cs="Calibri"/>
+                <w:sz w:val="20"/>
+                <w:shd w:val="clear" w:color="auto" w:fill="EFEFEF"/>
+              </w:rPr>
+              <w:t>I # 4 indicates a possible action rather than an actual action.</w:t>
+            </w:r>
+          </w:p>
+          <w:p>
+            <w:pPr>
+              <w:rPr>
+                <w:rFonts w:ascii="Verdana" w:hAnsi="Verdana"/>
+                <w:sz w:val="20"/>
+              </w:rPr>
+            </w:pPr>
+          </w:p>
+          <w:p>
+            <w:pPr>
+              <w:rPr>
+                <w:rFonts w:ascii="Verdana" w:hAnsi="Verdana"/>
+                <w:sz w:val="20"/>
+              </w:rPr>
+            </w:pPr>
+          </w:p>
+          <w:p>
+            <w:pPr>
+              <w:rPr>
+                <w:rFonts w:ascii="Verdana" w:hAnsi="Verdana"/>
+                <w:sz w:val="20"/>
+              </w:rPr>
+            </w:pPr>
+          </w:p>
+          <w:p>
+            <w:pPr>
+              <w:rPr>
+                <w:rFonts w:ascii="Verdana" w:hAnsi="Verdana"/>
+                <w:sz w:val="20"/>
+              </w:rPr>
+            </w:pPr>
+          </w:p>
+          <w:p>
+            <w:pPr>
+              <w:rPr>
+                <w:rFonts w:ascii="Verdana" w:hAnsi="Verdana"/>
+                <w:sz w:val="20"/>
+              </w:rPr>
+            </w:pPr>
+          </w:p>
+          <w:p>
+            <w:pPr>
+              <w:rPr>
+                <w:rFonts w:ascii="Verdana" w:hAnsi="Verdana"/>
+                <w:sz w:val="20"/>
+              </w:rPr>
+            </w:pPr>
+          </w:p>
+          <w:p>
+            <w:pPr>
+              <w:rPr>
+                <w:rFonts w:ascii="Verdana" w:hAnsi="Verdana"/>
+                <w:sz w:val="20"/>
+              </w:rPr>
+            </w:pPr>
+            <w:r>
+              <w:rPr>
+                <w:rFonts w:ascii="Verdana" w:eastAsia="Calibri" w:hAnsi="Verdana" w:cs="Calibri"/>
+                <w:sz w:val="20"/>
+                <w:shd w:val="clear" w:color="auto" w:fill="EFEFEF"/>
+              </w:rPr>
+              <w:t>I # 4 isn’t stated in the same way as the rest of the interactions.</w:t>
             </w:r>
           </w:p>
           <w:p>
@@ -4260,109 +3949,55 @@
                 <w:sz w:val="20"/>
                 <w:shd w:val="clear" w:color="auto" w:fill="EFEFEF"/>
               </w:rPr>
-              <w:t xml:space="preserve">I # 4 </w:t>
-            </w:r>
-            <w:proofErr w:type="gramStart"/>
-            <w:r>
-              <w:rPr>
-                <w:rFonts w:ascii="Verdana" w:eastAsia="Calibri" w:hAnsi="Verdana" w:cs="Calibri"/>
-                <w:sz w:val="20"/>
-                <w:shd w:val="clear" w:color="auto" w:fill="EFEFEF"/>
-              </w:rPr>
-              <w:t>isn’t</w:t>
-            </w:r>
-            <w:proofErr w:type="gramEnd"/>
-            <w:r>
-              <w:rPr>
-                <w:rFonts w:ascii="Verdana" w:eastAsia="Calibri" w:hAnsi="Verdana" w:cs="Calibri"/>
-                <w:sz w:val="20"/>
-                <w:shd w:val="clear" w:color="auto" w:fill="EFEFEF"/>
-              </w:rPr>
-              <w:t xml:space="preserve"> stated in the same voice as the rest of the interactions.</w:t>
-            </w:r>
-          </w:p>
-          <w:p>
-            <w:pPr>
-              <w:rPr>
-                <w:rFonts w:ascii="Verdana" w:hAnsi="Verdana"/>
-                <w:sz w:val="20"/>
-              </w:rPr>
-            </w:pPr>
-          </w:p>
-          <w:p>
-            <w:pPr>
-              <w:rPr>
-                <w:rFonts w:ascii="Verdana" w:hAnsi="Verdana"/>
-                <w:sz w:val="20"/>
-              </w:rPr>
-            </w:pPr>
-            <w:r>
-              <w:rPr>
-                <w:rFonts w:ascii="Verdana" w:eastAsia="Calibri" w:hAnsi="Verdana" w:cs="Calibri"/>
-                <w:sz w:val="20"/>
-                <w:shd w:val="clear" w:color="auto" w:fill="EFEFEF"/>
-              </w:rPr>
-              <w:t xml:space="preserve">AC # 1 - 4 </w:t>
-            </w:r>
-            <w:proofErr w:type="gramStart"/>
-            <w:r>
-              <w:rPr>
-                <w:rFonts w:ascii="Verdana" w:eastAsia="Calibri" w:hAnsi="Verdana" w:cs="Calibri"/>
-                <w:sz w:val="20"/>
-                <w:shd w:val="clear" w:color="auto" w:fill="EFEFEF"/>
-              </w:rPr>
-              <w:t>aren’t</w:t>
-            </w:r>
-            <w:proofErr w:type="gramEnd"/>
-            <w:r>
-              <w:rPr>
-                <w:rFonts w:ascii="Verdana" w:eastAsia="Calibri" w:hAnsi="Verdana" w:cs="Calibri"/>
-                <w:sz w:val="20"/>
-                <w:shd w:val="clear" w:color="auto" w:fill="EFEFEF"/>
-              </w:rPr>
-              <w:t xml:space="preserve"> stated in the same way as the rest of the acceptance criteria.</w:t>
-            </w:r>
-          </w:p>
-          <w:p>
-            <w:pPr>
-              <w:rPr>
-                <w:rFonts w:ascii="Verdana" w:hAnsi="Verdana"/>
-                <w:sz w:val="20"/>
-              </w:rPr>
-            </w:pPr>
-          </w:p>
-          <w:p>
-            <w:pPr>
-              <w:rPr>
-                <w:rFonts w:ascii="Verdana" w:hAnsi="Verdana"/>
-                <w:sz w:val="20"/>
-              </w:rPr>
-            </w:pPr>
-            <w:r>
-              <w:rPr>
-                <w:rFonts w:ascii="Verdana" w:eastAsia="Calibri" w:hAnsi="Verdana" w:cs="Calibri"/>
-                <w:sz w:val="20"/>
-                <w:shd w:val="clear" w:color="auto" w:fill="EFEFEF"/>
-              </w:rPr>
-              <w:t xml:space="preserve">AC # 1 - 4 </w:t>
-            </w:r>
-            <w:proofErr w:type="gramStart"/>
-            <w:r>
-              <w:rPr>
-                <w:rFonts w:ascii="Verdana" w:eastAsia="Calibri" w:hAnsi="Verdana" w:cs="Calibri"/>
-                <w:sz w:val="20"/>
-                <w:shd w:val="clear" w:color="auto" w:fill="EFEFEF"/>
-              </w:rPr>
-              <w:t>aren’t</w:t>
-            </w:r>
-            <w:proofErr w:type="gramEnd"/>
-            <w:r>
-              <w:rPr>
-                <w:rFonts w:ascii="Verdana" w:eastAsia="Calibri" w:hAnsi="Verdana" w:cs="Calibri"/>
-                <w:sz w:val="20"/>
-                <w:shd w:val="clear" w:color="auto" w:fill="EFEFEF"/>
-              </w:rPr>
-              <w:t xml:space="preserve"> stated in the same voice as the rest of the acceptance criteria.</w:t>
+              <w:t>I # 4 isn’t stated in the same voice as the rest of the interactions.</w:t>
+            </w:r>
+          </w:p>
+          <w:p>
+            <w:pPr>
+              <w:rPr>
+                <w:rFonts w:ascii="Verdana" w:hAnsi="Verdana"/>
+                <w:sz w:val="20"/>
+              </w:rPr>
+            </w:pPr>
+          </w:p>
+          <w:p>
+            <w:pPr>
+              <w:rPr>
+                <w:rFonts w:ascii="Verdana" w:hAnsi="Verdana"/>
+                <w:sz w:val="20"/>
+              </w:rPr>
+            </w:pPr>
+            <w:r>
+              <w:rPr>
+                <w:rFonts w:ascii="Verdana" w:eastAsia="Calibri" w:hAnsi="Verdana" w:cs="Calibri"/>
+                <w:sz w:val="20"/>
+                <w:shd w:val="clear" w:color="auto" w:fill="EFEFEF"/>
+              </w:rPr>
+              <w:t>AC # 1 - 4 aren’t stated in the same way as the rest of the acceptance criteria.</w:t>
+            </w:r>
+          </w:p>
+          <w:p>
+            <w:pPr>
+              <w:rPr>
+                <w:rFonts w:ascii="Verdana" w:hAnsi="Verdana"/>
+                <w:sz w:val="20"/>
+              </w:rPr>
+            </w:pPr>
+          </w:p>
+          <w:p>
+            <w:pPr>
+              <w:rPr>
+                <w:rFonts w:ascii="Verdana" w:hAnsi="Verdana"/>
+                <w:sz w:val="20"/>
+              </w:rPr>
+            </w:pPr>
+            <w:r>
+              <w:rPr>
+                <w:rFonts w:ascii="Verdana" w:eastAsia="Calibri" w:hAnsi="Verdana" w:cs="Calibri"/>
+                <w:sz w:val="20"/>
+                <w:shd w:val="clear" w:color="auto" w:fill="EFEFEF"/>
+              </w:rPr>
+              <w:t>AC # 1 - 4 aren’t stated in the same voice as the rest of the acceptance criteria.</w:t>
             </w:r>
           </w:p>
         </w:tc>
@@ -4706,25 +4341,7 @@
                 <w:sz w:val="20"/>
                 <w:shd w:val="clear" w:color="auto" w:fill="EFEFEF"/>
               </w:rPr>
-              <w:t xml:space="preserve">I # 5 </w:t>
-            </w:r>
-            <w:proofErr w:type="gramStart"/>
-            <w:r>
-              <w:rPr>
-                <w:rFonts w:ascii="Verdana" w:eastAsia="Calibri" w:hAnsi="Verdana" w:cs="Calibri"/>
-                <w:sz w:val="20"/>
-                <w:shd w:val="clear" w:color="auto" w:fill="EFEFEF"/>
-              </w:rPr>
-              <w:t>doesn’t</w:t>
-            </w:r>
-            <w:proofErr w:type="gramEnd"/>
-            <w:r>
-              <w:rPr>
-                <w:rFonts w:ascii="Verdana" w:eastAsia="Calibri" w:hAnsi="Verdana" w:cs="Calibri"/>
-                <w:sz w:val="20"/>
-                <w:shd w:val="clear" w:color="auto" w:fill="EFEFEF"/>
-              </w:rPr>
-              <w:t xml:space="preserve"> indicate any interaction.</w:t>
+              <w:t>I # 5 doesn’t indicate any interaction.</w:t>
             </w:r>
           </w:p>
           <w:p>
@@ -4880,25 +4497,7 @@
                 <w:shd w:val="clear" w:color="auto" w:fill="EFEFEF"/>
               </w:rPr>
               <w:lastRenderedPageBreak/>
-              <w:t xml:space="preserve">Replace “I” with </w:t>
-            </w:r>
-            <w:proofErr w:type="gramStart"/>
-            <w:r>
-              <w:rPr>
-                <w:rFonts w:ascii="Verdana" w:eastAsia="Calibri" w:hAnsi="Verdana" w:cs="Calibri"/>
-                <w:sz w:val="20"/>
-                <w:shd w:val="clear" w:color="auto" w:fill="EFEFEF"/>
-              </w:rPr>
-              <w:t>s/he</w:t>
-            </w:r>
-            <w:proofErr w:type="gramEnd"/>
-            <w:r>
-              <w:rPr>
-                <w:rFonts w:ascii="Verdana" w:eastAsia="Calibri" w:hAnsi="Verdana" w:cs="Calibri"/>
-                <w:sz w:val="20"/>
-                <w:shd w:val="clear" w:color="auto" w:fill="EFEFEF"/>
-              </w:rPr>
-              <w:t>.</w:t>
+              <w:t>Replace “I” with s/he.</w:t>
             </w:r>
           </w:p>
           <w:p>
@@ -5249,91 +4848,55 @@
                 <w:sz w:val="20"/>
                 <w:shd w:val="clear" w:color="auto" w:fill="EFEFEF"/>
               </w:rPr>
-              <w:t xml:space="preserve">I # 2 </w:t>
-            </w:r>
-            <w:proofErr w:type="gramStart"/>
-            <w:r>
-              <w:rPr>
-                <w:rFonts w:ascii="Verdana" w:eastAsia="Calibri" w:hAnsi="Verdana" w:cs="Calibri"/>
-                <w:sz w:val="20"/>
-                <w:shd w:val="clear" w:color="auto" w:fill="EFEFEF"/>
-              </w:rPr>
-              <w:t>doesn’t</w:t>
-            </w:r>
-            <w:proofErr w:type="gramEnd"/>
-            <w:r>
-              <w:rPr>
-                <w:rFonts w:ascii="Verdana" w:eastAsia="Calibri" w:hAnsi="Verdana" w:cs="Calibri"/>
-                <w:sz w:val="20"/>
-                <w:shd w:val="clear" w:color="auto" w:fill="EFEFEF"/>
-              </w:rPr>
-              <w:t xml:space="preserve"> indicate any interaction.</w:t>
-            </w:r>
-          </w:p>
-          <w:p>
-            <w:pPr>
-              <w:rPr>
-                <w:rFonts w:ascii="Verdana" w:hAnsi="Verdana"/>
-                <w:sz w:val="20"/>
-              </w:rPr>
-            </w:pPr>
-          </w:p>
-          <w:p>
-            <w:pPr>
-              <w:rPr>
-                <w:rFonts w:ascii="Verdana" w:hAnsi="Verdana"/>
-                <w:sz w:val="20"/>
-              </w:rPr>
-            </w:pPr>
-          </w:p>
-          <w:p>
-            <w:pPr>
-              <w:rPr>
-                <w:rFonts w:ascii="Verdana" w:hAnsi="Verdana"/>
-                <w:sz w:val="20"/>
-              </w:rPr>
-            </w:pPr>
-          </w:p>
-          <w:p>
-            <w:pPr>
-              <w:rPr>
-                <w:rFonts w:ascii="Verdana" w:hAnsi="Verdana"/>
-                <w:sz w:val="20"/>
-              </w:rPr>
-            </w:pPr>
-          </w:p>
-          <w:p>
-            <w:pPr>
-              <w:rPr>
-                <w:rFonts w:ascii="Verdana" w:hAnsi="Verdana"/>
-                <w:sz w:val="20"/>
-              </w:rPr>
-            </w:pPr>
-            <w:r>
-              <w:rPr>
-                <w:rFonts w:ascii="Verdana" w:eastAsia="Calibri" w:hAnsi="Verdana" w:cs="Calibri"/>
-                <w:sz w:val="20"/>
-                <w:shd w:val="clear" w:color="auto" w:fill="EFEFEF"/>
-              </w:rPr>
-              <w:t xml:space="preserve">I # 3 </w:t>
-            </w:r>
-            <w:proofErr w:type="gramStart"/>
-            <w:r>
-              <w:rPr>
-                <w:rFonts w:ascii="Verdana" w:eastAsia="Calibri" w:hAnsi="Verdana" w:cs="Calibri"/>
-                <w:sz w:val="20"/>
-                <w:shd w:val="clear" w:color="auto" w:fill="EFEFEF"/>
-              </w:rPr>
-              <w:t>isn’t</w:t>
-            </w:r>
-            <w:proofErr w:type="gramEnd"/>
-            <w:r>
-              <w:rPr>
-                <w:rFonts w:ascii="Verdana" w:eastAsia="Calibri" w:hAnsi="Verdana" w:cs="Calibri"/>
-                <w:sz w:val="20"/>
-                <w:shd w:val="clear" w:color="auto" w:fill="EFEFEF"/>
-              </w:rPr>
-              <w:t xml:space="preserve"> stated in the same voice as the rest of the interactions.</w:t>
+              <w:t>I # 2 doesn’t indicate any interaction.</w:t>
+            </w:r>
+          </w:p>
+          <w:p>
+            <w:pPr>
+              <w:rPr>
+                <w:rFonts w:ascii="Verdana" w:hAnsi="Verdana"/>
+                <w:sz w:val="20"/>
+              </w:rPr>
+            </w:pPr>
+          </w:p>
+          <w:p>
+            <w:pPr>
+              <w:rPr>
+                <w:rFonts w:ascii="Verdana" w:hAnsi="Verdana"/>
+                <w:sz w:val="20"/>
+              </w:rPr>
+            </w:pPr>
+          </w:p>
+          <w:p>
+            <w:pPr>
+              <w:rPr>
+                <w:rFonts w:ascii="Verdana" w:hAnsi="Verdana"/>
+                <w:sz w:val="20"/>
+              </w:rPr>
+            </w:pPr>
+          </w:p>
+          <w:p>
+            <w:pPr>
+              <w:rPr>
+                <w:rFonts w:ascii="Verdana" w:hAnsi="Verdana"/>
+                <w:sz w:val="20"/>
+              </w:rPr>
+            </w:pPr>
+          </w:p>
+          <w:p>
+            <w:pPr>
+              <w:rPr>
+                <w:rFonts w:ascii="Verdana" w:hAnsi="Verdana"/>
+                <w:sz w:val="20"/>
+              </w:rPr>
+            </w:pPr>
+            <w:r>
+              <w:rPr>
+                <w:rFonts w:ascii="Verdana" w:eastAsia="Calibri" w:hAnsi="Verdana" w:cs="Calibri"/>
+                <w:sz w:val="20"/>
+                <w:shd w:val="clear" w:color="auto" w:fill="EFEFEF"/>
+              </w:rPr>
+              <w:t>I # 3 isn’t stated in the same voice as the rest of the interactions.</w:t>
             </w:r>
           </w:p>
         </w:tc>
@@ -5621,25 +5184,7 @@
                 <w:sz w:val="20"/>
                 <w:shd w:val="clear" w:color="auto" w:fill="EFEFEF"/>
               </w:rPr>
-              <w:t xml:space="preserve">AC # 1 - 2 </w:t>
-            </w:r>
-            <w:proofErr w:type="gramStart"/>
-            <w:r>
-              <w:rPr>
-                <w:rFonts w:ascii="Verdana" w:eastAsia="Calibri" w:hAnsi="Verdana" w:cs="Calibri"/>
-                <w:sz w:val="20"/>
-                <w:shd w:val="clear" w:color="auto" w:fill="EFEFEF"/>
-              </w:rPr>
-              <w:t>don’t</w:t>
-            </w:r>
-            <w:proofErr w:type="gramEnd"/>
-            <w:r>
-              <w:rPr>
-                <w:rFonts w:ascii="Verdana" w:eastAsia="Calibri" w:hAnsi="Verdana" w:cs="Calibri"/>
-                <w:sz w:val="20"/>
-                <w:shd w:val="clear" w:color="auto" w:fill="EFEFEF"/>
-              </w:rPr>
-              <w:t xml:space="preserve"> indicate the doers of the actions.</w:t>
+              <w:t>AC # 1 - 2 don’t indicate the doers of the actions.</w:t>
             </w:r>
           </w:p>
         </w:tc>
@@ -5761,25 +5306,7 @@
                 <w:sz w:val="20"/>
                 <w:shd w:val="clear" w:color="auto" w:fill="EFEFEF"/>
               </w:rPr>
-              <w:t>Replace “</w:t>
-            </w:r>
-            <w:proofErr w:type="spellStart"/>
-            <w:r>
-              <w:rPr>
-                <w:rFonts w:ascii="Verdana" w:eastAsia="Calibri" w:hAnsi="Verdana" w:cs="Calibri"/>
-                <w:sz w:val="20"/>
-                <w:shd w:val="clear" w:color="auto" w:fill="EFEFEF"/>
-              </w:rPr>
-              <w:t>promt</w:t>
-            </w:r>
-            <w:proofErr w:type="spellEnd"/>
-            <w:r>
-              <w:rPr>
-                <w:rFonts w:ascii="Verdana" w:eastAsia="Calibri" w:hAnsi="Verdana" w:cs="Calibri"/>
-                <w:sz w:val="20"/>
-                <w:shd w:val="clear" w:color="auto" w:fill="EFEFEF"/>
-              </w:rPr>
-              <w:t>” with “prompt”.</w:t>
+              <w:t>Replace “promt” with “prompt”.</w:t>
             </w:r>
           </w:p>
           <w:p>
@@ -5945,25 +5472,7 @@
                 <w:sz w:val="20"/>
                 <w:shd w:val="clear" w:color="auto" w:fill="EFEFEF"/>
               </w:rPr>
-              <w:t xml:space="preserve">I # 3 </w:t>
-            </w:r>
-            <w:proofErr w:type="gramStart"/>
-            <w:r>
-              <w:rPr>
-                <w:rFonts w:ascii="Verdana" w:eastAsia="Calibri" w:hAnsi="Verdana" w:cs="Calibri"/>
-                <w:sz w:val="20"/>
-                <w:shd w:val="clear" w:color="auto" w:fill="EFEFEF"/>
-              </w:rPr>
-              <w:t>doesn’t</w:t>
-            </w:r>
-            <w:proofErr w:type="gramEnd"/>
-            <w:r>
-              <w:rPr>
-                <w:rFonts w:ascii="Verdana" w:eastAsia="Calibri" w:hAnsi="Verdana" w:cs="Calibri"/>
-                <w:sz w:val="20"/>
-                <w:shd w:val="clear" w:color="auto" w:fill="EFEFEF"/>
-              </w:rPr>
-              <w:t xml:space="preserve"> indicate any interaction.</w:t>
+              <w:t>I # 3 doesn’t indicate any interaction.</w:t>
             </w:r>
           </w:p>
           <w:p>
@@ -6069,25 +5578,7 @@
                 <w:sz w:val="20"/>
                 <w:shd w:val="clear" w:color="auto" w:fill="EFEFEF"/>
               </w:rPr>
-              <w:t xml:space="preserve">Remove </w:t>
-            </w:r>
-            <w:proofErr w:type="gramStart"/>
-            <w:r>
-              <w:rPr>
-                <w:rFonts w:ascii="Verdana" w:eastAsia="Calibri" w:hAnsi="Verdana" w:cs="Calibri"/>
-                <w:sz w:val="20"/>
-                <w:shd w:val="clear" w:color="auto" w:fill="EFEFEF"/>
-              </w:rPr>
-              <w:t>I</w:t>
-            </w:r>
-            <w:proofErr w:type="gramEnd"/>
-            <w:r>
-              <w:rPr>
-                <w:rFonts w:ascii="Verdana" w:eastAsia="Calibri" w:hAnsi="Verdana" w:cs="Calibri"/>
-                <w:sz w:val="20"/>
-                <w:shd w:val="clear" w:color="auto" w:fill="EFEFEF"/>
-              </w:rPr>
-              <w:t xml:space="preserve"> # 3.</w:t>
+              <w:t>Remove I # 3.</w:t>
             </w:r>
           </w:p>
           <w:p>
@@ -6318,67 +5809,31 @@
                 <w:sz w:val="20"/>
                 <w:shd w:val="clear" w:color="auto" w:fill="EFEFEF"/>
               </w:rPr>
-              <w:t xml:space="preserve">AC # 1 - 4 </w:t>
-            </w:r>
-            <w:proofErr w:type="gramStart"/>
-            <w:r>
-              <w:rPr>
-                <w:rFonts w:ascii="Verdana" w:eastAsia="Calibri" w:hAnsi="Verdana" w:cs="Calibri"/>
-                <w:sz w:val="20"/>
-                <w:shd w:val="clear" w:color="auto" w:fill="EFEFEF"/>
-              </w:rPr>
-              <w:t>aren’t</w:t>
-            </w:r>
-            <w:proofErr w:type="gramEnd"/>
-            <w:r>
-              <w:rPr>
-                <w:rFonts w:ascii="Verdana" w:eastAsia="Calibri" w:hAnsi="Verdana" w:cs="Calibri"/>
-                <w:sz w:val="20"/>
-                <w:shd w:val="clear" w:color="auto" w:fill="EFEFEF"/>
-              </w:rPr>
-              <w:t xml:space="preserve"> stated in the same way as the rest of the acceptance criteria.</w:t>
-            </w:r>
-          </w:p>
-          <w:p>
-            <w:pPr>
-              <w:rPr>
-                <w:rFonts w:ascii="Verdana" w:hAnsi="Verdana"/>
-                <w:sz w:val="20"/>
-              </w:rPr>
-            </w:pPr>
-          </w:p>
-          <w:p>
-            <w:pPr>
-              <w:rPr>
-                <w:rFonts w:ascii="Verdana" w:hAnsi="Verdana"/>
-                <w:sz w:val="20"/>
-              </w:rPr>
-            </w:pPr>
-            <w:r>
-              <w:rPr>
-                <w:rFonts w:ascii="Verdana" w:eastAsia="Calibri" w:hAnsi="Verdana" w:cs="Calibri"/>
-                <w:sz w:val="20"/>
-                <w:shd w:val="clear" w:color="auto" w:fill="EFEFEF"/>
-              </w:rPr>
-              <w:t xml:space="preserve">AC # 1 - 4 </w:t>
-            </w:r>
-            <w:proofErr w:type="gramStart"/>
-            <w:r>
-              <w:rPr>
-                <w:rFonts w:ascii="Verdana" w:eastAsia="Calibri" w:hAnsi="Verdana" w:cs="Calibri"/>
-                <w:sz w:val="20"/>
-                <w:shd w:val="clear" w:color="auto" w:fill="EFEFEF"/>
-              </w:rPr>
-              <w:t>aren’t</w:t>
-            </w:r>
-            <w:proofErr w:type="gramEnd"/>
-            <w:r>
-              <w:rPr>
-                <w:rFonts w:ascii="Verdana" w:eastAsia="Calibri" w:hAnsi="Verdana" w:cs="Calibri"/>
-                <w:sz w:val="20"/>
-                <w:shd w:val="clear" w:color="auto" w:fill="EFEFEF"/>
-              </w:rPr>
-              <w:t xml:space="preserve"> stated in the same voice as the rest of the acceptance criteria.</w:t>
+              <w:t>AC # 1 - 4 aren’t stated in the same way as the rest of the acceptance criteria.</w:t>
+            </w:r>
+          </w:p>
+          <w:p>
+            <w:pPr>
+              <w:rPr>
+                <w:rFonts w:ascii="Verdana" w:hAnsi="Verdana"/>
+                <w:sz w:val="20"/>
+              </w:rPr>
+            </w:pPr>
+          </w:p>
+          <w:p>
+            <w:pPr>
+              <w:rPr>
+                <w:rFonts w:ascii="Verdana" w:hAnsi="Verdana"/>
+                <w:sz w:val="20"/>
+              </w:rPr>
+            </w:pPr>
+            <w:r>
+              <w:rPr>
+                <w:rFonts w:ascii="Verdana" w:eastAsia="Calibri" w:hAnsi="Verdana" w:cs="Calibri"/>
+                <w:sz w:val="20"/>
+                <w:shd w:val="clear" w:color="auto" w:fill="EFEFEF"/>
+              </w:rPr>
+              <w:t>AC # 1 - 4 aren’t stated in the same voice as the rest of the acceptance criteria.</w:t>
             </w:r>
           </w:p>
         </w:tc>
@@ -6749,67 +6204,31 @@
                 <w:sz w:val="20"/>
                 <w:shd w:val="clear" w:color="auto" w:fill="EFEFEF"/>
               </w:rPr>
-              <w:t xml:space="preserve">AC # 1 - 5 </w:t>
-            </w:r>
-            <w:proofErr w:type="gramStart"/>
-            <w:r>
-              <w:rPr>
-                <w:rFonts w:ascii="Verdana" w:eastAsia="Calibri" w:hAnsi="Verdana" w:cs="Calibri"/>
-                <w:sz w:val="20"/>
-                <w:shd w:val="clear" w:color="auto" w:fill="EFEFEF"/>
-              </w:rPr>
-              <w:t>aren’t</w:t>
-            </w:r>
-            <w:proofErr w:type="gramEnd"/>
-            <w:r>
-              <w:rPr>
-                <w:rFonts w:ascii="Verdana" w:eastAsia="Calibri" w:hAnsi="Verdana" w:cs="Calibri"/>
-                <w:sz w:val="20"/>
-                <w:shd w:val="clear" w:color="auto" w:fill="EFEFEF"/>
-              </w:rPr>
-              <w:t xml:space="preserve"> stated in the same way as the rest of the acceptance criteria.</w:t>
-            </w:r>
-          </w:p>
-          <w:p>
-            <w:pPr>
-              <w:rPr>
-                <w:rFonts w:ascii="Verdana" w:hAnsi="Verdana"/>
-                <w:sz w:val="20"/>
-              </w:rPr>
-            </w:pPr>
-          </w:p>
-          <w:p>
-            <w:pPr>
-              <w:rPr>
-                <w:rFonts w:ascii="Verdana" w:hAnsi="Verdana"/>
-                <w:sz w:val="20"/>
-              </w:rPr>
-            </w:pPr>
-            <w:r>
-              <w:rPr>
-                <w:rFonts w:ascii="Verdana" w:eastAsia="Calibri" w:hAnsi="Verdana" w:cs="Calibri"/>
-                <w:sz w:val="20"/>
-                <w:shd w:val="clear" w:color="auto" w:fill="EFEFEF"/>
-              </w:rPr>
-              <w:t xml:space="preserve">AC # 1 - 5 </w:t>
-            </w:r>
-            <w:proofErr w:type="gramStart"/>
-            <w:r>
-              <w:rPr>
-                <w:rFonts w:ascii="Verdana" w:eastAsia="Calibri" w:hAnsi="Verdana" w:cs="Calibri"/>
-                <w:sz w:val="20"/>
-                <w:shd w:val="clear" w:color="auto" w:fill="EFEFEF"/>
-              </w:rPr>
-              <w:t>aren’t</w:t>
-            </w:r>
-            <w:proofErr w:type="gramEnd"/>
-            <w:r>
-              <w:rPr>
-                <w:rFonts w:ascii="Verdana" w:eastAsia="Calibri" w:hAnsi="Verdana" w:cs="Calibri"/>
-                <w:sz w:val="20"/>
-                <w:shd w:val="clear" w:color="auto" w:fill="EFEFEF"/>
-              </w:rPr>
-              <w:t xml:space="preserve"> stated in the same voice as the rest of the acceptance criteria.</w:t>
+              <w:t>AC # 1 - 5 aren’t stated in the same way as the rest of the acceptance criteria.</w:t>
+            </w:r>
+          </w:p>
+          <w:p>
+            <w:pPr>
+              <w:rPr>
+                <w:rFonts w:ascii="Verdana" w:hAnsi="Verdana"/>
+                <w:sz w:val="20"/>
+              </w:rPr>
+            </w:pPr>
+          </w:p>
+          <w:p>
+            <w:pPr>
+              <w:rPr>
+                <w:rFonts w:ascii="Verdana" w:hAnsi="Verdana"/>
+                <w:sz w:val="20"/>
+              </w:rPr>
+            </w:pPr>
+            <w:r>
+              <w:rPr>
+                <w:rFonts w:ascii="Verdana" w:eastAsia="Calibri" w:hAnsi="Verdana" w:cs="Calibri"/>
+                <w:sz w:val="20"/>
+                <w:shd w:val="clear" w:color="auto" w:fill="EFEFEF"/>
+              </w:rPr>
+              <w:t>AC # 1 - 5 aren’t stated in the same voice as the rest of the acceptance criteria.</w:t>
             </w:r>
           </w:p>
         </w:tc>
@@ -7237,25 +6656,7 @@
                 <w:sz w:val="20"/>
                 <w:shd w:val="clear" w:color="auto" w:fill="EFEFEF"/>
               </w:rPr>
-              <w:t>Replace “</w:t>
-            </w:r>
-            <w:proofErr w:type="gramStart"/>
-            <w:r>
-              <w:rPr>
-                <w:rFonts w:ascii="Verdana" w:eastAsia="Calibri" w:hAnsi="Verdana" w:cs="Calibri"/>
-                <w:sz w:val="20"/>
-                <w:shd w:val="clear" w:color="auto" w:fill="EFEFEF"/>
-              </w:rPr>
-              <w:t>The  logs</w:t>
-            </w:r>
-            <w:proofErr w:type="gramEnd"/>
-            <w:r>
-              <w:rPr>
-                <w:rFonts w:ascii="Verdana" w:eastAsia="Calibri" w:hAnsi="Verdana" w:cs="Calibri"/>
-                <w:sz w:val="20"/>
-                <w:shd w:val="clear" w:color="auto" w:fill="EFEFEF"/>
-              </w:rPr>
-              <w:t xml:space="preserve"> in.” with “The technician logs in.”</w:t>
+              <w:t>Replace “The  logs in.” with “The technician logs in.”</w:t>
             </w:r>
           </w:p>
           <w:p>
@@ -7496,67 +6897,31 @@
                 <w:sz w:val="20"/>
                 <w:shd w:val="clear" w:color="auto" w:fill="EFEFEF"/>
               </w:rPr>
-              <w:t xml:space="preserve">AC # 1 - 4 </w:t>
-            </w:r>
-            <w:proofErr w:type="gramStart"/>
-            <w:r>
-              <w:rPr>
-                <w:rFonts w:ascii="Verdana" w:eastAsia="Calibri" w:hAnsi="Verdana" w:cs="Calibri"/>
-                <w:sz w:val="20"/>
-                <w:shd w:val="clear" w:color="auto" w:fill="EFEFEF"/>
-              </w:rPr>
-              <w:t>aren’t</w:t>
-            </w:r>
-            <w:proofErr w:type="gramEnd"/>
-            <w:r>
-              <w:rPr>
-                <w:rFonts w:ascii="Verdana" w:eastAsia="Calibri" w:hAnsi="Verdana" w:cs="Calibri"/>
-                <w:sz w:val="20"/>
-                <w:shd w:val="clear" w:color="auto" w:fill="EFEFEF"/>
-              </w:rPr>
-              <w:t xml:space="preserve"> stated in the same tense as the rest of the acceptance criteria.</w:t>
-            </w:r>
-          </w:p>
-          <w:p>
-            <w:pPr>
-              <w:rPr>
-                <w:rFonts w:ascii="Verdana" w:hAnsi="Verdana"/>
-                <w:sz w:val="20"/>
-              </w:rPr>
-            </w:pPr>
-          </w:p>
-          <w:p>
-            <w:pPr>
-              <w:rPr>
-                <w:rFonts w:ascii="Verdana" w:hAnsi="Verdana"/>
-                <w:sz w:val="20"/>
-              </w:rPr>
-            </w:pPr>
-            <w:r>
-              <w:rPr>
-                <w:rFonts w:ascii="Verdana" w:eastAsia="Calibri" w:hAnsi="Verdana" w:cs="Calibri"/>
-                <w:sz w:val="20"/>
-                <w:shd w:val="clear" w:color="auto" w:fill="EFEFEF"/>
-              </w:rPr>
-              <w:t xml:space="preserve">AC # 1 - 4 </w:t>
-            </w:r>
-            <w:proofErr w:type="gramStart"/>
-            <w:r>
-              <w:rPr>
-                <w:rFonts w:ascii="Verdana" w:eastAsia="Calibri" w:hAnsi="Verdana" w:cs="Calibri"/>
-                <w:sz w:val="20"/>
-                <w:shd w:val="clear" w:color="auto" w:fill="EFEFEF"/>
-              </w:rPr>
-              <w:t>aren’t</w:t>
-            </w:r>
-            <w:proofErr w:type="gramEnd"/>
-            <w:r>
-              <w:rPr>
-                <w:rFonts w:ascii="Verdana" w:eastAsia="Calibri" w:hAnsi="Verdana" w:cs="Calibri"/>
-                <w:sz w:val="20"/>
-                <w:shd w:val="clear" w:color="auto" w:fill="EFEFEF"/>
-              </w:rPr>
-              <w:t xml:space="preserve"> stated in the same voice as the rest of the acceptance criteria.</w:t>
+              <w:t>AC # 1 - 4 aren’t stated in the same tense as the rest of the acceptance criteria.</w:t>
+            </w:r>
+          </w:p>
+          <w:p>
+            <w:pPr>
+              <w:rPr>
+                <w:rFonts w:ascii="Verdana" w:hAnsi="Verdana"/>
+                <w:sz w:val="20"/>
+              </w:rPr>
+            </w:pPr>
+          </w:p>
+          <w:p>
+            <w:pPr>
+              <w:rPr>
+                <w:rFonts w:ascii="Verdana" w:hAnsi="Verdana"/>
+                <w:sz w:val="20"/>
+              </w:rPr>
+            </w:pPr>
+            <w:r>
+              <w:rPr>
+                <w:rFonts w:ascii="Verdana" w:eastAsia="Calibri" w:hAnsi="Verdana" w:cs="Calibri"/>
+                <w:sz w:val="20"/>
+                <w:shd w:val="clear" w:color="auto" w:fill="EFEFEF"/>
+              </w:rPr>
+              <w:t>AC # 1 - 4 aren’t stated in the same voice as the rest of the acceptance criteria.</w:t>
             </w:r>
           </w:p>
           <w:p>

</xml_diff>